<commit_message>
Lab Requirements Specfications Attached
</commit_message>
<xml_diff>
--- a/Lab05/Lab05 MuhammadAli-128469.docx
+++ b/Lab05/Lab05 MuhammadAli-128469.docx
@@ -1,6 +1,6 @@
 
 <file path=word/document.xml><?xml version="1.0" encoding="utf-8"?>
-<w:document xmlns:wpc="http://schemas.microsoft.com/office/word/2010/wordprocessingCanvas" xmlns:cx="http://schemas.microsoft.com/office/drawing/2014/chartex" xmlns:cx1="http://schemas.microsoft.com/office/drawing/2015/9/8/chartex" xmlns:cx2="http://schemas.microsoft.com/office/drawing/2015/10/21/chartex" xmlns:cx3="http://schemas.microsoft.com/office/drawing/2016/5/9/chartex" xmlns:cx4="http://schemas.microsoft.com/office/drawing/2016/5/10/chartex" xmlns:cx5="http://schemas.microsoft.com/office/drawing/2016/5/11/chartex" xmlns:cx6="http://schemas.microsoft.com/office/drawing/2016/5/12/chartex" xmlns:cx7="http://schemas.microsoft.com/office/drawing/2016/5/13/chartex" xmlns:cx8="http://schemas.microsoft.com/office/drawing/2016/5/14/chartex" xmlns:mc="http://schemas.openxmlformats.org/markup-compatibility/2006" xmlns:aink="http://schemas.microsoft.com/office/drawing/2016/ink" xmlns:am3d="http://schemas.microsoft.com/office/drawing/2017/model3d" xmlns:o="urn:schemas-microsoft-com:office:office" xmlns:r="http://schemas.openxmlformats.org/officeDocument/2006/relationships" xmlns:m="http://schemas.openxmlformats.org/officeDocument/2006/math" xmlns:v="urn:schemas-microsoft-com:vml" xmlns:wp14="http://schemas.microsoft.com/office/word/2010/wordprocessingDrawing" xmlns:wp="http://schemas.openxmlformats.org/drawingml/2006/wordprocessingDrawing" xmlns:w10="urn:schemas-microsoft-com:office:word" xmlns:w="http://schemas.openxmlformats.org/wordprocessingml/2006/main" xmlns:w14="http://schemas.microsoft.com/office/word/2010/wordml" xmlns:w15="http://schemas.microsoft.com/office/word/2012/wordml" xmlns:w16cid="http://schemas.microsoft.com/office/word/2016/wordml/cid" xmlns:w16se="http://schemas.microsoft.com/office/word/2015/wordml/symex" xmlns:wpg="http://schemas.microsoft.com/office/word/2010/wordprocessingGroup" xmlns:wpi="http://schemas.microsoft.com/office/word/2010/wordprocessingInk" xmlns:wne="http://schemas.microsoft.com/office/word/2006/wordml" xmlns:wps="http://schemas.microsoft.com/office/word/2010/wordprocessingShape" mc:Ignorable="w14 w15 w16se w16cid wp14">
+<w:document xmlns:wpc="http://schemas.microsoft.com/office/word/2010/wordprocessingCanvas" xmlns:cx="http://schemas.microsoft.com/office/drawing/2014/chartex" xmlns:mc="http://schemas.openxmlformats.org/markup-compatibility/2006" xmlns:o="urn:schemas-microsoft-com:office:office" xmlns:r="http://schemas.openxmlformats.org/officeDocument/2006/relationships" xmlns:m="http://schemas.openxmlformats.org/officeDocument/2006/math" xmlns:v="urn:schemas-microsoft-com:vml" xmlns:wp14="http://schemas.microsoft.com/office/word/2010/wordprocessingDrawing" xmlns:wp="http://schemas.openxmlformats.org/drawingml/2006/wordprocessingDrawing" xmlns:w10="urn:schemas-microsoft-com:office:word" xmlns:w="http://schemas.openxmlformats.org/wordprocessingml/2006/main" xmlns:w14="http://schemas.microsoft.com/office/word/2010/wordml" xmlns:w15="http://schemas.microsoft.com/office/word/2012/wordml" xmlns:w16se="http://schemas.microsoft.com/office/word/2015/wordml/symex" xmlns:wpg="http://schemas.microsoft.com/office/word/2010/wordprocessingGroup" xmlns:wpi="http://schemas.microsoft.com/office/word/2010/wordprocessingInk" xmlns:wne="http://schemas.microsoft.com/office/word/2006/wordml" xmlns:wps="http://schemas.microsoft.com/office/word/2010/wordprocessingShape" mc:Ignorable="w14 w15 w16se wp14">
   <w:body>
     <w:p>
       <w:pPr>
@@ -114,30 +114,15 @@
         <w:rPr>
           <w:rFonts w:ascii="Century Gothic" w:hAnsi="Century Gothic"/>
         </w:rPr>
-        <w:t xml:space="preserve">Muhammad </w:t>
-      </w:r>
-      <w:proofErr w:type="gramStart"/>
-      <w:r>
+        <w:t>Muhammad Ali(128469)</w:t>
+      </w:r>
+    </w:p>
+    <w:p>
+      <w:pPr>
         <w:rPr>
           <w:rFonts w:ascii="Century Gothic" w:hAnsi="Century Gothic"/>
         </w:rPr>
-        <w:t>Ali(</w:t>
-      </w:r>
-      <w:proofErr w:type="gramEnd"/>
-      <w:r>
-        <w:rPr>
-          <w:rFonts w:ascii="Century Gothic" w:hAnsi="Century Gothic"/>
-        </w:rPr>
-        <w:t>128469)</w:t>
-      </w:r>
-    </w:p>
-    <w:p>
-      <w:pPr>
-        <w:rPr>
-          <w:rFonts w:ascii="Century Gothic" w:hAnsi="Century Gothic"/>
-        </w:rPr>
-      </w:pPr>
-      <w:proofErr w:type="gramStart"/>
+      </w:pPr>
       <w:r>
         <w:rPr>
           <w:rFonts w:ascii="Century Gothic" w:hAnsi="Century Gothic"/>
@@ -157,19 +142,12 @@
         <w:rPr>
           <w:rFonts w:ascii="Century Gothic" w:hAnsi="Century Gothic"/>
         </w:rPr>
-        <w:t>:</w:t>
-      </w:r>
-      <w:proofErr w:type="gramEnd"/>
+        <w:t xml:space="preserve">: </w:t>
+      </w:r>
       <w:r>
         <w:rPr>
           <w:rFonts w:ascii="Century Gothic" w:hAnsi="Century Gothic"/>
         </w:rPr>
-        <w:t xml:space="preserve"> </w:t>
-      </w:r>
-      <w:r>
-        <w:rPr>
-          <w:rFonts w:ascii="Century Gothic" w:hAnsi="Century Gothic"/>
-        </w:rPr>
         <w:t>https://github.com/ali28729/SE312_Labs/tree/master/Lab05</w:t>
       </w:r>
     </w:p>
@@ -186,8 +164,6 @@
           <w:rFonts w:ascii="Times New Roman" w:hAnsi="Times New Roman"/>
         </w:rPr>
       </w:pPr>
-      <w:bookmarkStart w:id="1" w:name="_GoBack"/>
-      <w:bookmarkEnd w:id="1"/>
     </w:p>
     <w:p>
       <w:pPr>
@@ -356,25 +332,7 @@
           <w:sz w:val="24"/>
           <w:szCs w:val="24"/>
         </w:rPr>
-        <w:t xml:space="preserve">Use the </w:t>
-      </w:r>
-      <w:proofErr w:type="spellStart"/>
-      <w:r>
-        <w:rPr>
-          <w:rFonts w:ascii="Times New Roman" w:hAnsi="Times New Roman"/>
-          <w:sz w:val="24"/>
-          <w:szCs w:val="24"/>
-        </w:rPr>
-        <w:t>mtcars</w:t>
-      </w:r>
-      <w:proofErr w:type="spellEnd"/>
-      <w:r>
-        <w:rPr>
-          <w:rFonts w:ascii="Times New Roman" w:hAnsi="Times New Roman"/>
-          <w:sz w:val="24"/>
-          <w:szCs w:val="24"/>
-        </w:rPr>
-        <w:t xml:space="preserve"> data set to plot different graphs in order to convince a buyer which is the best car to buy. Assume some kind of criteria that the car is interested in e.g. Young buyer with interest in speed, or an executive thinking of buying a luxury sedan etc. </w:t>
+        <w:t xml:space="preserve">Use the mtcars data set to plot different graphs in order to convince a buyer which is the best car to buy. Assume some kind of criteria that the car is interested in e.g. Young buyer with interest in speed, or an executive thinking of buying a luxury sedan etc. </w:t>
       </w:r>
     </w:p>
     <w:p>
@@ -460,10 +418,33 @@
       </w:pPr>
       <w:r>
         <w:rPr>
+          <w:rFonts w:ascii="Century Gothic" w:hAnsi="Century Gothic"/>
+          <w:b/>
+          <w:color w:val="C00000"/>
+          <w:sz w:val="32"/>
+          <w:szCs w:val="24"/>
+        </w:rPr>
+        <w:t>Plotting between Mpg and hp</w:t>
+      </w:r>
+    </w:p>
+    <w:p>
+      <w:pPr>
+        <w:pStyle w:val="HTMLPreformatted"/>
+        <w:shd w:val="clear" w:color="auto" w:fill="FFFFFF"/>
+        <w:wordWrap w:val="0"/>
+        <w:spacing w:line="225" w:lineRule="atLeast"/>
+        <w:rPr>
+          <w:rFonts w:ascii="Lucida Console" w:hAnsi="Lucida Console"/>
+          <w:color w:val="0000FF"/>
+          <w:lang w:val="en-PK" w:eastAsia="en-PK"/>
+        </w:rPr>
+      </w:pPr>
+      <w:r>
+        <w:rPr>
           <w:noProof/>
         </w:rPr>
         <w:pict>
-          <v:shape id="Picture 1" o:spid="_x0000_s1038" type="#_x0000_t75" style="position:absolute;left:0;text-align:left;margin-left:-18pt;margin-top:20.45pt;width:468pt;height:414pt;z-index:1;visibility:visible;mso-wrap-style:square;mso-position-horizontal-relative:text;mso-position-vertical-relative:text;mso-width-relative:page;mso-height-relative:page">
+          <v:shape id="Picture 1" o:spid="_x0000_s1043" type="#_x0000_t75" style="position:absolute;margin-left:0;margin-top:9.7pt;width:468pt;height:419.4pt;z-index:1;visibility:visible;mso-wrap-style:square;mso-position-horizontal-relative:text;mso-position-vertical-relative:text;mso-width-relative:page;mso-height-relative:page">
             <v:imagedata r:id="rId8" o:title=""/>
             <w10:wrap type="topAndBottom"/>
           </v:shape>
@@ -471,41 +452,6 @@
       </w:r>
       <w:r>
         <w:rPr>
-          <w:rFonts w:ascii="Century Gothic" w:hAnsi="Century Gothic"/>
-          <w:b/>
-          <w:color w:val="C00000"/>
-          <w:sz w:val="32"/>
-          <w:szCs w:val="24"/>
-        </w:rPr>
-        <w:t xml:space="preserve">Plotting between Mpg and </w:t>
-      </w:r>
-      <w:proofErr w:type="spellStart"/>
-      <w:r>
-        <w:rPr>
-          <w:rFonts w:ascii="Century Gothic" w:hAnsi="Century Gothic"/>
-          <w:b/>
-          <w:color w:val="C00000"/>
-          <w:sz w:val="32"/>
-          <w:szCs w:val="24"/>
-        </w:rPr>
-        <w:t>hp</w:t>
-      </w:r>
-      <w:proofErr w:type="spellEnd"/>
-    </w:p>
-    <w:p>
-      <w:pPr>
-        <w:pStyle w:val="HTMLPreformatted"/>
-        <w:shd w:val="clear" w:color="auto" w:fill="FFFFFF"/>
-        <w:wordWrap w:val="0"/>
-        <w:spacing w:line="225" w:lineRule="atLeast"/>
-        <w:rPr>
-          <w:rFonts w:ascii="Lucida Console" w:hAnsi="Lucida Console"/>
-          <w:color w:val="0000FF"/>
-          <w:lang w:val="en-PK" w:eastAsia="en-PK"/>
-        </w:rPr>
-      </w:pPr>
-      <w:r>
-        <w:rPr>
           <w:rFonts w:ascii="Lucida Console" w:hAnsi="Lucida Console"/>
           <w:b/>
           <w:color w:val="C00000"/>
@@ -519,107 +465,7 @@
           <w:lang w:val="en-PK" w:eastAsia="en-PK"/>
         </w:rPr>
         <w:lastRenderedPageBreak/>
-        <w:t xml:space="preserve">&gt; </w:t>
-      </w:r>
-      <w:proofErr w:type="gramStart"/>
-      <w:r>
-        <w:rPr>
-          <w:rFonts w:ascii="Lucida Console" w:hAnsi="Lucida Console"/>
-          <w:color w:val="0000FF"/>
-          <w:lang w:val="en-PK" w:eastAsia="en-PK"/>
-        </w:rPr>
-        <w:t>plot(</w:t>
-      </w:r>
-      <w:proofErr w:type="spellStart"/>
-      <w:proofErr w:type="gramEnd"/>
-      <w:r>
-        <w:rPr>
-          <w:rFonts w:ascii="Lucida Console" w:hAnsi="Lucida Console"/>
-          <w:color w:val="0000FF"/>
-          <w:lang w:val="en-PK" w:eastAsia="en-PK"/>
-        </w:rPr>
-        <w:t>mtcars$wt</w:t>
-      </w:r>
-      <w:proofErr w:type="spellEnd"/>
-      <w:r>
-        <w:rPr>
-          <w:rFonts w:ascii="Lucida Console" w:hAnsi="Lucida Console"/>
-          <w:color w:val="0000FF"/>
-          <w:lang w:val="en-PK" w:eastAsia="en-PK"/>
-        </w:rPr>
-        <w:t xml:space="preserve">, </w:t>
-      </w:r>
-      <w:proofErr w:type="spellStart"/>
-      <w:r>
-        <w:rPr>
-          <w:rFonts w:ascii="Lucida Console" w:hAnsi="Lucida Console"/>
-          <w:color w:val="0000FF"/>
-          <w:lang w:val="en-PK" w:eastAsia="en-PK"/>
-        </w:rPr>
-        <w:t>mtcars$mpg</w:t>
-      </w:r>
-      <w:proofErr w:type="spellEnd"/>
-      <w:r>
-        <w:rPr>
-          <w:rFonts w:ascii="Lucida Console" w:hAnsi="Lucida Console"/>
-          <w:color w:val="0000FF"/>
-          <w:lang w:val="en-PK" w:eastAsia="en-PK"/>
-        </w:rPr>
-        <w:t xml:space="preserve">, main="Scatterplot Example", </w:t>
-      </w:r>
-      <w:proofErr w:type="spellStart"/>
-      <w:r>
-        <w:rPr>
-          <w:rFonts w:ascii="Lucida Console" w:hAnsi="Lucida Console"/>
-          <w:color w:val="0000FF"/>
-          <w:lang w:val="en-PK" w:eastAsia="en-PK"/>
-        </w:rPr>
-        <w:t>xlab</w:t>
-      </w:r>
-      <w:proofErr w:type="spellEnd"/>
-      <w:r>
-        <w:rPr>
-          <w:rFonts w:ascii="Lucida Console" w:hAnsi="Lucida Console"/>
-          <w:color w:val="0000FF"/>
-          <w:lang w:val="en-PK" w:eastAsia="en-PK"/>
-        </w:rPr>
-        <w:t xml:space="preserve">="Car Weight ", </w:t>
-      </w:r>
-      <w:proofErr w:type="spellStart"/>
-      <w:r>
-        <w:rPr>
-          <w:rFonts w:ascii="Lucida Console" w:hAnsi="Lucida Console"/>
-          <w:color w:val="0000FF"/>
-          <w:lang w:val="en-PK" w:eastAsia="en-PK"/>
-        </w:rPr>
-        <w:t>ylab</w:t>
-      </w:r>
-      <w:proofErr w:type="spellEnd"/>
-      <w:r>
-        <w:rPr>
-          <w:rFonts w:ascii="Lucida Console" w:hAnsi="Lucida Console"/>
-          <w:color w:val="0000FF"/>
-          <w:lang w:val="en-PK" w:eastAsia="en-PK"/>
-        </w:rPr>
-        <w:t xml:space="preserve">="Miles Per Gallon - MPG ", </w:t>
-      </w:r>
-      <w:proofErr w:type="spellStart"/>
-      <w:r>
-        <w:rPr>
-          <w:rFonts w:ascii="Lucida Console" w:hAnsi="Lucida Console"/>
-          <w:color w:val="0000FF"/>
-          <w:lang w:val="en-PK" w:eastAsia="en-PK"/>
-        </w:rPr>
-        <w:t>pch</w:t>
-      </w:r>
-      <w:proofErr w:type="spellEnd"/>
-      <w:r>
-        <w:rPr>
-          <w:rFonts w:ascii="Lucida Console" w:hAnsi="Lucida Console"/>
-          <w:color w:val="0000FF"/>
-          <w:lang w:val="en-PK" w:eastAsia="en-PK"/>
-        </w:rPr>
-        <w:t>=20)</w:t>
+        <w:t>&gt; plot(mtcars$wt, mtcars$mpg, main="Scatterplot Example", xlab="Car Weight ", ylab="Miles Per Gallon - MPG ")</w:t>
       </w:r>
     </w:p>
     <w:p>
@@ -661,9 +507,8 @@
           <w:szCs w:val="20"/>
           <w:lang w:val="en-PK" w:eastAsia="en-PK"/>
         </w:rPr>
-        <w:t xml:space="preserve">&gt; </w:t>
-      </w:r>
-      <w:proofErr w:type="spellStart"/>
+        <w:t>&gt; abline(lm(mtcars$</w:t>
+      </w:r>
       <w:r>
         <w:rPr>
           <w:rFonts w:ascii="Lucida Console" w:eastAsia="Times New Roman" w:hAnsi="Lucida Console" w:cs="Courier New"/>
@@ -672,84 +517,7 @@
           <w:szCs w:val="20"/>
           <w:lang w:val="en-PK" w:eastAsia="en-PK"/>
         </w:rPr>
-        <w:t>abline</w:t>
-      </w:r>
-      <w:proofErr w:type="spellEnd"/>
-      <w:r>
-        <w:rPr>
-          <w:rFonts w:ascii="Lucida Console" w:eastAsia="Times New Roman" w:hAnsi="Lucida Console" w:cs="Courier New"/>
-          <w:color w:val="0000FF"/>
-          <w:sz w:val="20"/>
-          <w:szCs w:val="20"/>
-          <w:lang w:val="en-PK" w:eastAsia="en-PK"/>
-        </w:rPr>
-        <w:t>(</w:t>
-      </w:r>
-      <w:proofErr w:type="spellStart"/>
-      <w:r>
-        <w:rPr>
-          <w:rFonts w:ascii="Lucida Console" w:eastAsia="Times New Roman" w:hAnsi="Lucida Console" w:cs="Courier New"/>
-          <w:color w:val="0000FF"/>
-          <w:sz w:val="20"/>
-          <w:szCs w:val="20"/>
-          <w:lang w:val="en-PK" w:eastAsia="en-PK"/>
-        </w:rPr>
-        <w:t>lm</w:t>
-      </w:r>
-      <w:proofErr w:type="spellEnd"/>
-      <w:r>
-        <w:rPr>
-          <w:rFonts w:ascii="Lucida Console" w:eastAsia="Times New Roman" w:hAnsi="Lucida Console" w:cs="Courier New"/>
-          <w:color w:val="0000FF"/>
-          <w:sz w:val="20"/>
-          <w:szCs w:val="20"/>
-          <w:lang w:val="en-PK" w:eastAsia="en-PK"/>
-        </w:rPr>
-        <w:t>(</w:t>
-      </w:r>
-      <w:proofErr w:type="spellStart"/>
-      <w:r>
-        <w:rPr>
-          <w:rFonts w:ascii="Lucida Console" w:eastAsia="Times New Roman" w:hAnsi="Lucida Console" w:cs="Courier New"/>
-          <w:color w:val="0000FF"/>
-          <w:sz w:val="20"/>
-          <w:szCs w:val="20"/>
-          <w:lang w:val="en-PK" w:eastAsia="en-PK"/>
-        </w:rPr>
-        <w:t>mtcars$mpg~mtcars$wt</w:t>
-      </w:r>
-      <w:proofErr w:type="spellEnd"/>
-      <w:r>
-        <w:rPr>
-          <w:rFonts w:ascii="Lucida Console" w:eastAsia="Times New Roman" w:hAnsi="Lucida Console" w:cs="Courier New"/>
-          <w:color w:val="0000FF"/>
-          <w:sz w:val="20"/>
-          <w:szCs w:val="20"/>
-          <w:lang w:val="en-PK" w:eastAsia="en-PK"/>
-        </w:rPr>
-        <w:t>), col="yellow") # regression line (</w:t>
-      </w:r>
-      <w:proofErr w:type="spellStart"/>
-      <w:r>
-        <w:rPr>
-          <w:rFonts w:ascii="Lucida Console" w:eastAsia="Times New Roman" w:hAnsi="Lucida Console" w:cs="Courier New"/>
-          <w:color w:val="0000FF"/>
-          <w:sz w:val="20"/>
-          <w:szCs w:val="20"/>
-          <w:lang w:val="en-PK" w:eastAsia="en-PK"/>
-        </w:rPr>
-        <w:t>y~x</w:t>
-      </w:r>
-      <w:proofErr w:type="spellEnd"/>
-      <w:r>
-        <w:rPr>
-          <w:rFonts w:ascii="Lucida Console" w:eastAsia="Times New Roman" w:hAnsi="Lucida Console" w:cs="Courier New"/>
-          <w:color w:val="0000FF"/>
-          <w:sz w:val="20"/>
-          <w:szCs w:val="20"/>
-          <w:lang w:val="en-PK" w:eastAsia="en-PK"/>
-        </w:rPr>
-        <w:t xml:space="preserve">) </w:t>
+        <w:t>mpg~mtcars$wt), col="yellow")</w:t>
       </w:r>
     </w:p>
     <w:p>
@@ -777,158 +545,6 @@
         <w:spacing w:after="0" w:line="225" w:lineRule="atLeast"/>
         <w:rPr>
           <w:rFonts w:ascii="Lucida Console" w:eastAsia="Times New Roman" w:hAnsi="Lucida Console" w:cs="Courier New"/>
-          <w:color w:val="000000"/>
-          <w:sz w:val="20"/>
-          <w:szCs w:val="20"/>
-          <w:lang w:val="en-PK" w:eastAsia="en-PK"/>
-        </w:rPr>
-      </w:pPr>
-      <w:r>
-        <w:rPr>
-          <w:rFonts w:ascii="Lucida Console" w:eastAsia="Times New Roman" w:hAnsi="Lucida Console" w:cs="Courier New"/>
-          <w:color w:val="0000FF"/>
-          <w:sz w:val="20"/>
-          <w:szCs w:val="20"/>
-          <w:lang w:val="en-PK" w:eastAsia="en-PK"/>
-        </w:rPr>
-        <w:t>&gt; lines(</w:t>
-      </w:r>
-      <w:proofErr w:type="spellStart"/>
-      <w:r>
-        <w:rPr>
-          <w:rFonts w:ascii="Lucida Console" w:eastAsia="Times New Roman" w:hAnsi="Lucida Console" w:cs="Courier New"/>
-          <w:color w:val="0000FF"/>
-          <w:sz w:val="20"/>
-          <w:szCs w:val="20"/>
-          <w:lang w:val="en-PK" w:eastAsia="en-PK"/>
-        </w:rPr>
-        <w:t>lowess</w:t>
-      </w:r>
-      <w:proofErr w:type="spellEnd"/>
-      <w:r>
-        <w:rPr>
-          <w:rFonts w:ascii="Lucida Console" w:eastAsia="Times New Roman" w:hAnsi="Lucida Console" w:cs="Courier New"/>
-          <w:color w:val="0000FF"/>
-          <w:sz w:val="20"/>
-          <w:szCs w:val="20"/>
-          <w:lang w:val="en-PK" w:eastAsia="en-PK"/>
-        </w:rPr>
-        <w:t>(</w:t>
-      </w:r>
-      <w:proofErr w:type="spellStart"/>
-      <w:r>
-        <w:rPr>
-          <w:rFonts w:ascii="Lucida Console" w:eastAsia="Times New Roman" w:hAnsi="Lucida Console" w:cs="Courier New"/>
-          <w:color w:val="0000FF"/>
-          <w:sz w:val="20"/>
-          <w:szCs w:val="20"/>
-          <w:lang w:val="en-PK" w:eastAsia="en-PK"/>
-        </w:rPr>
-        <w:t>mtcars$</w:t>
-      </w:r>
-      <w:proofErr w:type="gramStart"/>
-      <w:r>
-        <w:rPr>
-          <w:rFonts w:ascii="Lucida Console" w:eastAsia="Times New Roman" w:hAnsi="Lucida Console" w:cs="Courier New"/>
-          <w:color w:val="0000FF"/>
-          <w:sz w:val="20"/>
-          <w:szCs w:val="20"/>
-          <w:lang w:val="en-PK" w:eastAsia="en-PK"/>
-        </w:rPr>
-        <w:t>wt,mtcars</w:t>
-      </w:r>
-      <w:proofErr w:type="gramEnd"/>
-      <w:r>
-        <w:rPr>
-          <w:rFonts w:ascii="Lucida Console" w:eastAsia="Times New Roman" w:hAnsi="Lucida Console" w:cs="Courier New"/>
-          <w:color w:val="0000FF"/>
-          <w:sz w:val="20"/>
-          <w:szCs w:val="20"/>
-          <w:lang w:val="en-PK" w:eastAsia="en-PK"/>
-        </w:rPr>
-        <w:t>$mpg</w:t>
-      </w:r>
-      <w:proofErr w:type="spellEnd"/>
-      <w:r>
-        <w:rPr>
-          <w:rFonts w:ascii="Lucida Console" w:eastAsia="Times New Roman" w:hAnsi="Lucida Console" w:cs="Courier New"/>
-          <w:color w:val="0000FF"/>
-          <w:sz w:val="20"/>
-          <w:szCs w:val="20"/>
-          <w:lang w:val="en-PK" w:eastAsia="en-PK"/>
-        </w:rPr>
-        <w:t xml:space="preserve">), col="red") # </w:t>
-      </w:r>
-      <w:proofErr w:type="spellStart"/>
-      <w:r>
-        <w:rPr>
-          <w:rFonts w:ascii="Lucida Console" w:eastAsia="Times New Roman" w:hAnsi="Lucida Console" w:cs="Courier New"/>
-          <w:color w:val="0000FF"/>
-          <w:sz w:val="20"/>
-          <w:szCs w:val="20"/>
-          <w:lang w:val="en-PK" w:eastAsia="en-PK"/>
-        </w:rPr>
-        <w:t>lowess</w:t>
-      </w:r>
-      <w:proofErr w:type="spellEnd"/>
-      <w:r>
-        <w:rPr>
-          <w:rFonts w:ascii="Lucida Console" w:eastAsia="Times New Roman" w:hAnsi="Lucida Console" w:cs="Courier New"/>
-          <w:color w:val="0000FF"/>
-          <w:sz w:val="20"/>
-          <w:szCs w:val="20"/>
-          <w:lang w:val="en-PK" w:eastAsia="en-PK"/>
-        </w:rPr>
-        <w:t xml:space="preserve"> line (</w:t>
-      </w:r>
-      <w:proofErr w:type="spellStart"/>
-      <w:r>
-        <w:rPr>
-          <w:rFonts w:ascii="Lucida Console" w:eastAsia="Times New Roman" w:hAnsi="Lucida Console" w:cs="Courier New"/>
-          <w:color w:val="0000FF"/>
-          <w:sz w:val="20"/>
-          <w:szCs w:val="20"/>
-          <w:lang w:val="en-PK" w:eastAsia="en-PK"/>
-        </w:rPr>
-        <w:t>x,y</w:t>
-      </w:r>
-      <w:proofErr w:type="spellEnd"/>
-      <w:r>
-        <w:rPr>
-          <w:rFonts w:ascii="Lucida Console" w:eastAsia="Times New Roman" w:hAnsi="Lucida Console" w:cs="Courier New"/>
-          <w:color w:val="0000FF"/>
-          <w:sz w:val="20"/>
-          <w:szCs w:val="20"/>
-          <w:lang w:val="en-PK" w:eastAsia="en-PK"/>
-        </w:rPr>
-        <w:t>)</w:t>
-      </w:r>
-    </w:p>
-    <w:p>
-      <w:pPr>
-        <w:shd w:val="clear" w:color="auto" w:fill="FFFFFF"/>
-        <w:tabs>
-          <w:tab w:val="left" w:pos="916"/>
-          <w:tab w:val="left" w:pos="1832"/>
-          <w:tab w:val="left" w:pos="2748"/>
-          <w:tab w:val="left" w:pos="3664"/>
-          <w:tab w:val="left" w:pos="4580"/>
-          <w:tab w:val="left" w:pos="5496"/>
-          <w:tab w:val="left" w:pos="6412"/>
-          <w:tab w:val="left" w:pos="7328"/>
-          <w:tab w:val="left" w:pos="8244"/>
-          <w:tab w:val="left" w:pos="9160"/>
-          <w:tab w:val="left" w:pos="10076"/>
-          <w:tab w:val="left" w:pos="10992"/>
-          <w:tab w:val="left" w:pos="11908"/>
-          <w:tab w:val="left" w:pos="12824"/>
-          <w:tab w:val="left" w:pos="13740"/>
-          <w:tab w:val="left" w:pos="14656"/>
-        </w:tabs>
-        <w:wordWrap w:val="0"/>
-        <w:spacing w:after="0" w:line="225" w:lineRule="atLeast"/>
-        <w:rPr>
-          <w:rFonts w:ascii="Lucida Console" w:eastAsia="Times New Roman" w:hAnsi="Lucida Console" w:cs="Courier New"/>
           <w:b/>
           <w:color w:val="C00000"/>
           <w:sz w:val="20"/>
@@ -962,51 +578,7 @@
           <w:sz w:val="28"/>
           <w:szCs w:val="24"/>
         </w:rPr>
-        <w:t xml:space="preserve">Plotting between </w:t>
-      </w:r>
-      <w:proofErr w:type="spellStart"/>
-      <w:r>
-        <w:rPr>
-          <w:rFonts w:ascii="Century Gothic" w:hAnsi="Century Gothic"/>
-          <w:b/>
-          <w:color w:val="C00000"/>
-          <w:sz w:val="28"/>
-          <w:szCs w:val="24"/>
-        </w:rPr>
-        <w:t>qsec</w:t>
-      </w:r>
-      <w:proofErr w:type="spellEnd"/>
-      <w:r>
-        <w:rPr>
-          <w:rFonts w:ascii="Century Gothic" w:hAnsi="Century Gothic"/>
-          <w:b/>
-          <w:color w:val="C00000"/>
-          <w:sz w:val="28"/>
-          <w:szCs w:val="24"/>
-        </w:rPr>
-        <w:t xml:space="preserve"> and </w:t>
-      </w:r>
-      <w:proofErr w:type="spellStart"/>
-      <w:r>
-        <w:rPr>
-          <w:rFonts w:ascii="Century Gothic" w:hAnsi="Century Gothic"/>
-          <w:b/>
-          <w:color w:val="C00000"/>
-          <w:sz w:val="28"/>
-          <w:szCs w:val="24"/>
-        </w:rPr>
-        <w:t>hp</w:t>
-      </w:r>
-      <w:proofErr w:type="spellEnd"/>
-      <w:r>
-        <w:rPr>
-          <w:rFonts w:ascii="Century Gothic" w:hAnsi="Century Gothic"/>
-          <w:b/>
-          <w:color w:val="C00000"/>
-          <w:sz w:val="28"/>
-          <w:szCs w:val="24"/>
-        </w:rPr>
-        <w:t>:</w:t>
+        <w:t>Plotting between qsec and hp:</w:t>
       </w:r>
     </w:p>
     <w:tbl>
@@ -1072,73 +644,7 @@
                 <w:szCs w:val="20"/>
                 <w:lang w:val="en-PK" w:eastAsia="en-PK"/>
               </w:rPr>
-              <w:t xml:space="preserve">&gt; </w:t>
-            </w:r>
-            <w:proofErr w:type="gramStart"/>
-            <w:r>
-              <w:rPr>
-                <w:rFonts w:ascii="Lucida Console" w:eastAsia="Times New Roman" w:hAnsi="Lucida Console" w:cs="Courier New"/>
-                <w:color w:val="0000FF"/>
-                <w:sz w:val="20"/>
-                <w:szCs w:val="20"/>
-                <w:lang w:val="en-PK" w:eastAsia="en-PK"/>
-              </w:rPr>
-              <w:t>plot(</w:t>
-            </w:r>
-            <w:proofErr w:type="gramEnd"/>
-            <w:r>
-              <w:rPr>
-                <w:rFonts w:ascii="Lucida Console" w:eastAsia="Times New Roman" w:hAnsi="Lucida Console" w:cs="Courier New"/>
-                <w:color w:val="0000FF"/>
-                <w:sz w:val="20"/>
-                <w:szCs w:val="20"/>
-                <w:lang w:val="en-PK" w:eastAsia="en-PK"/>
-              </w:rPr>
-              <w:t xml:space="preserve">x = </w:t>
-            </w:r>
-            <w:proofErr w:type="spellStart"/>
-            <w:r>
-              <w:rPr>
-                <w:rFonts w:ascii="Lucida Console" w:eastAsia="Times New Roman" w:hAnsi="Lucida Console" w:cs="Courier New"/>
-                <w:color w:val="0000FF"/>
-                <w:sz w:val="20"/>
-                <w:szCs w:val="20"/>
-                <w:lang w:val="en-PK" w:eastAsia="en-PK"/>
-              </w:rPr>
-              <w:t>mtcars$hp</w:t>
-            </w:r>
-            <w:proofErr w:type="spellEnd"/>
-            <w:r>
-              <w:rPr>
-                <w:rFonts w:ascii="Lucida Console" w:eastAsia="Times New Roman" w:hAnsi="Lucida Console" w:cs="Courier New"/>
-                <w:color w:val="0000FF"/>
-                <w:sz w:val="20"/>
-                <w:szCs w:val="20"/>
-                <w:lang w:val="en-PK" w:eastAsia="en-PK"/>
-              </w:rPr>
-              <w:t xml:space="preserve">, y = </w:t>
-            </w:r>
-            <w:proofErr w:type="spellStart"/>
-            <w:r>
-              <w:rPr>
-                <w:rFonts w:ascii="Lucida Console" w:eastAsia="Times New Roman" w:hAnsi="Lucida Console" w:cs="Courier New"/>
-                <w:color w:val="0000FF"/>
-                <w:sz w:val="20"/>
-                <w:szCs w:val="20"/>
-                <w:lang w:val="en-PK" w:eastAsia="en-PK"/>
-              </w:rPr>
-              <w:t>mtcars$qsec</w:t>
-            </w:r>
-            <w:proofErr w:type="spellEnd"/>
-            <w:r>
-              <w:rPr>
-                <w:rFonts w:ascii="Lucida Console" w:eastAsia="Times New Roman" w:hAnsi="Lucida Console" w:cs="Courier New"/>
-                <w:color w:val="0000FF"/>
-                <w:sz w:val="20"/>
-                <w:szCs w:val="20"/>
-                <w:lang w:val="en-PK" w:eastAsia="en-PK"/>
-              </w:rPr>
-              <w:t>)</w:t>
+              <w:t>&gt; plot(x = mtcars$hp, y = mtcars$qsec)</w:t>
             </w:r>
           </w:p>
           <w:p>
@@ -1495,41 +1001,7 @@
                 <w:szCs w:val="20"/>
                 <w:lang w:val="en-PK" w:eastAsia="en-PK"/>
               </w:rPr>
-              <w:t>&gt; plot(</w:t>
-            </w:r>
-            <w:proofErr w:type="spellStart"/>
-            <w:proofErr w:type="gramStart"/>
-            <w:r>
-              <w:rPr>
-                <w:rFonts w:ascii="Lucida Console" w:eastAsia="Times New Roman" w:hAnsi="Lucida Console" w:cs="Courier New"/>
-                <w:color w:val="0000FF"/>
-                <w:sz w:val="20"/>
-                <w:szCs w:val="20"/>
-                <w:lang w:val="en-PK" w:eastAsia="en-PK"/>
-              </w:rPr>
-              <w:t>mtcars</w:t>
-            </w:r>
-            <w:proofErr w:type="spellEnd"/>
-            <w:r>
-              <w:rPr>
-                <w:rFonts w:ascii="Lucida Console" w:eastAsia="Times New Roman" w:hAnsi="Lucida Console" w:cs="Courier New"/>
-                <w:color w:val="0000FF"/>
-                <w:sz w:val="20"/>
-                <w:szCs w:val="20"/>
-                <w:lang w:val="en-PK" w:eastAsia="en-PK"/>
-              </w:rPr>
-              <w:t>[</w:t>
-            </w:r>
-            <w:proofErr w:type="gramEnd"/>
-            <w:r>
-              <w:rPr>
-                <w:rFonts w:ascii="Lucida Console" w:eastAsia="Times New Roman" w:hAnsi="Lucida Console" w:cs="Courier New"/>
-                <w:color w:val="0000FF"/>
-                <w:sz w:val="20"/>
-                <w:szCs w:val="20"/>
-                <w:lang w:val="en-PK" w:eastAsia="en-PK"/>
-              </w:rPr>
-              <w:t>,1:5])</w:t>
+              <w:t>&gt; plot(mtcars[,1:5])</w:t>
             </w:r>
           </w:p>
         </w:tc>
@@ -1840,41 +1312,7 @@
           <w:szCs w:val="20"/>
           <w:lang w:val="en-PK" w:eastAsia="en-PK"/>
         </w:rPr>
-        <w:t>&gt; plot(</w:t>
-      </w:r>
-      <w:proofErr w:type="spellStart"/>
-      <w:proofErr w:type="gramStart"/>
-      <w:r>
-        <w:rPr>
-          <w:rFonts w:ascii="Lucida Console" w:eastAsia="Times New Roman" w:hAnsi="Lucida Console" w:cs="Courier New"/>
-          <w:color w:val="0000FF"/>
-          <w:sz w:val="20"/>
-          <w:szCs w:val="20"/>
-          <w:lang w:val="en-PK" w:eastAsia="en-PK"/>
-        </w:rPr>
-        <w:t>mtcars</w:t>
-      </w:r>
-      <w:proofErr w:type="spellEnd"/>
-      <w:r>
-        <w:rPr>
-          <w:rFonts w:ascii="Lucida Console" w:eastAsia="Times New Roman" w:hAnsi="Lucida Console" w:cs="Courier New"/>
-          <w:color w:val="0000FF"/>
-          <w:sz w:val="20"/>
-          <w:szCs w:val="20"/>
-          <w:lang w:val="en-PK" w:eastAsia="en-PK"/>
-        </w:rPr>
-        <w:t>[</w:t>
-      </w:r>
-      <w:proofErr w:type="gramEnd"/>
-      <w:r>
-        <w:rPr>
-          <w:rFonts w:ascii="Lucida Console" w:eastAsia="Times New Roman" w:hAnsi="Lucida Console" w:cs="Courier New"/>
-          <w:color w:val="0000FF"/>
-          <w:sz w:val="20"/>
-          <w:szCs w:val="20"/>
-          <w:lang w:val="en-PK" w:eastAsia="en-PK"/>
-        </w:rPr>
-        <w:t>,2:5])</w:t>
+        <w:t>&gt; plot(mtcars[,2:5])</w:t>
       </w:r>
     </w:p>
     <w:p>
@@ -1931,6 +1369,830 @@
           <w:color w:val="C00000"/>
         </w:rPr>
       </w:pPr>
+    </w:p>
+    <w:p>
+      <w:pPr>
+        <w:pStyle w:val="ListParagraph"/>
+        <w:widowControl w:val="0"/>
+        <w:overflowPunct w:val="0"/>
+        <w:autoSpaceDE w:val="0"/>
+        <w:autoSpaceDN w:val="0"/>
+        <w:adjustRightInd w:val="0"/>
+        <w:spacing w:after="0" w:line="240" w:lineRule="auto"/>
+        <w:jc w:val="center"/>
+        <w:rPr>
+          <w:rFonts w:ascii="Century Gothic" w:hAnsi="Century Gothic"/>
+          <w:b/>
+          <w:color w:val="C00000"/>
+          <w:sz w:val="32"/>
+          <w:szCs w:val="24"/>
+        </w:rPr>
+      </w:pPr>
+      <w:r>
+        <w:rPr>
+          <w:rFonts w:ascii="Times New Roman" w:hAnsi="Times New Roman"/>
+          <w:sz w:val="24"/>
+          <w:szCs w:val="24"/>
+        </w:rPr>
+        <w:br w:type="page"/>
+      </w:r>
+      <w:r>
+        <w:rPr>
+          <w:rFonts w:ascii="Century Gothic" w:hAnsi="Century Gothic"/>
+          <w:b/>
+          <w:color w:val="C00000"/>
+          <w:sz w:val="32"/>
+          <w:szCs w:val="24"/>
+        </w:rPr>
+        <w:lastRenderedPageBreak/>
+        <w:t>TASK 6</w:t>
+      </w:r>
+    </w:p>
+    <w:p>
+      <w:pPr>
+        <w:pStyle w:val="ListParagraph"/>
+        <w:widowControl w:val="0"/>
+        <w:overflowPunct w:val="0"/>
+        <w:autoSpaceDE w:val="0"/>
+        <w:autoSpaceDN w:val="0"/>
+        <w:adjustRightInd w:val="0"/>
+        <w:spacing w:after="0" w:line="240" w:lineRule="auto"/>
+        <w:jc w:val="center"/>
+        <w:rPr>
+          <w:rFonts w:ascii="Century Gothic" w:hAnsi="Century Gothic"/>
+          <w:b/>
+          <w:sz w:val="32"/>
+          <w:szCs w:val="24"/>
+        </w:rPr>
+      </w:pPr>
+      <w:r>
+        <w:rPr>
+          <w:noProof/>
+        </w:rPr>
+        <w:pict>
+          <v:shape id="_x0000_i1035" type="#_x0000_t75" style="width:336pt;height:164.4pt;visibility:visible;mso-wrap-style:square">
+            <v:imagedata r:id="rId12" o:title=""/>
+          </v:shape>
+        </w:pict>
+      </w:r>
+    </w:p>
+    <w:p>
+      <w:pPr>
+        <w:pStyle w:val="ListParagraph"/>
+        <w:widowControl w:val="0"/>
+        <w:numPr>
+          <w:ilvl w:val="0"/>
+          <w:numId w:val="10"/>
+        </w:numPr>
+        <w:overflowPunct w:val="0"/>
+        <w:autoSpaceDE w:val="0"/>
+        <w:autoSpaceDN w:val="0"/>
+        <w:adjustRightInd w:val="0"/>
+        <w:spacing w:after="0" w:line="240" w:lineRule="auto"/>
+        <w:jc w:val="both"/>
+        <w:rPr>
+          <w:rFonts w:ascii="Cambria" w:hAnsi="Cambria"/>
+          <w:b/>
+          <w:sz w:val="24"/>
+          <w:szCs w:val="24"/>
+        </w:rPr>
+      </w:pPr>
+      <w:r>
+        <w:rPr>
+          <w:rFonts w:ascii="Cambria" w:hAnsi="Cambria"/>
+          <w:b/>
+          <w:sz w:val="24"/>
+          <w:szCs w:val="24"/>
+        </w:rPr>
+        <w:t>Read ninto table by:</w:t>
+      </w:r>
+    </w:p>
+    <w:p>
+      <w:pPr>
+        <w:pStyle w:val="ListParagraph"/>
+        <w:widowControl w:val="0"/>
+        <w:overflowPunct w:val="0"/>
+        <w:autoSpaceDE w:val="0"/>
+        <w:autoSpaceDN w:val="0"/>
+        <w:adjustRightInd w:val="0"/>
+        <w:spacing w:after="0" w:line="240" w:lineRule="auto"/>
+        <w:ind w:left="1080"/>
+        <w:jc w:val="both"/>
+        <w:rPr>
+          <w:rFonts w:ascii="Lucida Console" w:eastAsia="Times New Roman" w:hAnsi="Lucida Console" w:cs="Courier New"/>
+          <w:color w:val="0000FF"/>
+          <w:sz w:val="20"/>
+          <w:szCs w:val="20"/>
+        </w:rPr>
+      </w:pPr>
+      <w:r>
+        <w:rPr>
+          <w:rFonts w:ascii="Lucida Console" w:eastAsia="Times New Roman" w:hAnsi="Lucida Console" w:cs="Courier New"/>
+          <w:color w:val="0000FF"/>
+          <w:sz w:val="20"/>
+          <w:szCs w:val="20"/>
+        </w:rPr>
+        <w:t>blob</w:t>
+      </w:r>
+      <w:r>
+        <w:rPr>
+          <w:rFonts w:ascii="Lucida Console" w:eastAsia="Times New Roman" w:hAnsi="Lucida Console" w:cs="Courier New"/>
+          <w:color w:val="0000FF"/>
+          <w:sz w:val="20"/>
+          <w:szCs w:val="20"/>
+        </w:rPr>
+        <w:t>&lt;-read.table(h=T,text="Jan Feb Mar Apr May Jun Jul Aug Sep Oct Nov Dec</w:t>
+      </w:r>
+    </w:p>
+    <w:p>
+      <w:pPr>
+        <w:pStyle w:val="ListParagraph"/>
+        <w:widowControl w:val="0"/>
+        <w:overflowPunct w:val="0"/>
+        <w:autoSpaceDE w:val="0"/>
+        <w:autoSpaceDN w:val="0"/>
+        <w:adjustRightInd w:val="0"/>
+        <w:spacing w:after="0" w:line="240" w:lineRule="auto"/>
+        <w:ind w:left="1080"/>
+        <w:jc w:val="both"/>
+        <w:rPr>
+          <w:rFonts w:ascii="Lucida Console" w:eastAsia="Times New Roman" w:hAnsi="Lucida Console" w:cs="Courier New"/>
+          <w:color w:val="0000FF"/>
+          <w:sz w:val="20"/>
+          <w:szCs w:val="20"/>
+        </w:rPr>
+      </w:pPr>
+      <w:r>
+        <w:rPr>
+          <w:rFonts w:ascii="Lucida Console" w:eastAsia="Times New Roman" w:hAnsi="Lucida Console" w:cs="Courier New"/>
+          <w:color w:val="0000FF"/>
+          <w:sz w:val="20"/>
+          <w:szCs w:val="20"/>
+        </w:rPr>
+        <w:t>==1949 112 118 132 129 121 135 148 148 136 119 104 118</w:t>
+      </w:r>
+    </w:p>
+    <w:p>
+      <w:pPr>
+        <w:pStyle w:val="ListParagraph"/>
+        <w:widowControl w:val="0"/>
+        <w:overflowPunct w:val="0"/>
+        <w:autoSpaceDE w:val="0"/>
+        <w:autoSpaceDN w:val="0"/>
+        <w:adjustRightInd w:val="0"/>
+        <w:spacing w:after="0" w:line="240" w:lineRule="auto"/>
+        <w:ind w:left="1080"/>
+        <w:jc w:val="both"/>
+        <w:rPr>
+          <w:rFonts w:ascii="Lucida Console" w:eastAsia="Times New Roman" w:hAnsi="Lucida Console" w:cs="Courier New"/>
+          <w:color w:val="0000FF"/>
+          <w:sz w:val="20"/>
+          <w:szCs w:val="20"/>
+        </w:rPr>
+      </w:pPr>
+      <w:r>
+        <w:rPr>
+          <w:rFonts w:ascii="Lucida Console" w:eastAsia="Times New Roman" w:hAnsi="Lucida Console" w:cs="Courier New"/>
+          <w:color w:val="0000FF"/>
+          <w:sz w:val="20"/>
+          <w:szCs w:val="20"/>
+        </w:rPr>
+        <w:t>1950 115 126 141 135 125 149 170 170 158 133 114 140</w:t>
+      </w:r>
+    </w:p>
+    <w:p>
+      <w:pPr>
+        <w:pStyle w:val="ListParagraph"/>
+        <w:widowControl w:val="0"/>
+        <w:overflowPunct w:val="0"/>
+        <w:autoSpaceDE w:val="0"/>
+        <w:autoSpaceDN w:val="0"/>
+        <w:adjustRightInd w:val="0"/>
+        <w:spacing w:after="0" w:line="240" w:lineRule="auto"/>
+        <w:ind w:left="1080"/>
+        <w:jc w:val="both"/>
+        <w:rPr>
+          <w:rFonts w:ascii="Lucida Console" w:eastAsia="Times New Roman" w:hAnsi="Lucida Console" w:cs="Courier New"/>
+          <w:color w:val="0000FF"/>
+          <w:sz w:val="20"/>
+          <w:szCs w:val="20"/>
+        </w:rPr>
+      </w:pPr>
+      <w:r>
+        <w:rPr>
+          <w:rFonts w:ascii="Lucida Console" w:eastAsia="Times New Roman" w:hAnsi="Lucida Console" w:cs="Courier New"/>
+          <w:color w:val="0000FF"/>
+          <w:sz w:val="20"/>
+          <w:szCs w:val="20"/>
+        </w:rPr>
+        <w:t>1951 145 150 178 163 172 178 199 199 184 162 146 166</w:t>
+      </w:r>
+    </w:p>
+    <w:p>
+      <w:pPr>
+        <w:pStyle w:val="ListParagraph"/>
+        <w:widowControl w:val="0"/>
+        <w:overflowPunct w:val="0"/>
+        <w:autoSpaceDE w:val="0"/>
+        <w:autoSpaceDN w:val="0"/>
+        <w:adjustRightInd w:val="0"/>
+        <w:spacing w:after="0" w:line="240" w:lineRule="auto"/>
+        <w:ind w:left="1080"/>
+        <w:jc w:val="both"/>
+        <w:rPr>
+          <w:rFonts w:ascii="Lucida Console" w:eastAsia="Times New Roman" w:hAnsi="Lucida Console" w:cs="Courier New"/>
+          <w:color w:val="0000FF"/>
+          <w:sz w:val="20"/>
+          <w:szCs w:val="20"/>
+        </w:rPr>
+      </w:pPr>
+      <w:r>
+        <w:rPr>
+          <w:rFonts w:ascii="Lucida Console" w:eastAsia="Times New Roman" w:hAnsi="Lucida Console" w:cs="Courier New"/>
+          <w:color w:val="0000FF"/>
+          <w:sz w:val="20"/>
+          <w:szCs w:val="20"/>
+        </w:rPr>
+        <w:t>1952 171 180 193 181 183 218 230 242 209 191 172 194</w:t>
+      </w:r>
+    </w:p>
+    <w:p>
+      <w:pPr>
+        <w:pStyle w:val="ListParagraph"/>
+        <w:widowControl w:val="0"/>
+        <w:overflowPunct w:val="0"/>
+        <w:autoSpaceDE w:val="0"/>
+        <w:autoSpaceDN w:val="0"/>
+        <w:adjustRightInd w:val="0"/>
+        <w:spacing w:after="0" w:line="240" w:lineRule="auto"/>
+        <w:ind w:left="1080"/>
+        <w:jc w:val="both"/>
+        <w:rPr>
+          <w:rFonts w:ascii="Lucida Console" w:eastAsia="Times New Roman" w:hAnsi="Lucida Console" w:cs="Courier New"/>
+          <w:color w:val="0000FF"/>
+          <w:sz w:val="20"/>
+          <w:szCs w:val="20"/>
+        </w:rPr>
+      </w:pPr>
+      <w:r>
+        <w:rPr>
+          <w:rFonts w:ascii="Lucida Console" w:eastAsia="Times New Roman" w:hAnsi="Lucida Console" w:cs="Courier New"/>
+          <w:color w:val="0000FF"/>
+          <w:sz w:val="20"/>
+          <w:szCs w:val="20"/>
+        </w:rPr>
+        <w:t>1953 196 196 236 235 229 243 264 272 237 211 180 201</w:t>
+      </w:r>
+    </w:p>
+    <w:p>
+      <w:pPr>
+        <w:pStyle w:val="ListParagraph"/>
+        <w:widowControl w:val="0"/>
+        <w:overflowPunct w:val="0"/>
+        <w:autoSpaceDE w:val="0"/>
+        <w:autoSpaceDN w:val="0"/>
+        <w:adjustRightInd w:val="0"/>
+        <w:spacing w:after="0" w:line="240" w:lineRule="auto"/>
+        <w:ind w:left="1080"/>
+        <w:jc w:val="both"/>
+        <w:rPr>
+          <w:rFonts w:ascii="Lucida Console" w:eastAsia="Times New Roman" w:hAnsi="Lucida Console" w:cs="Courier New"/>
+          <w:color w:val="0000FF"/>
+          <w:sz w:val="20"/>
+          <w:szCs w:val="20"/>
+        </w:rPr>
+      </w:pPr>
+      <w:r>
+        <w:rPr>
+          <w:rFonts w:ascii="Lucida Console" w:eastAsia="Times New Roman" w:hAnsi="Lucida Console" w:cs="Courier New"/>
+          <w:color w:val="0000FF"/>
+          <w:sz w:val="20"/>
+          <w:szCs w:val="20"/>
+        </w:rPr>
+        <w:t>1954 204 188 235 227 234 264 302 293 259 229 203 229</w:t>
+      </w:r>
+    </w:p>
+    <w:p>
+      <w:pPr>
+        <w:pStyle w:val="ListParagraph"/>
+        <w:widowControl w:val="0"/>
+        <w:overflowPunct w:val="0"/>
+        <w:autoSpaceDE w:val="0"/>
+        <w:autoSpaceDN w:val="0"/>
+        <w:adjustRightInd w:val="0"/>
+        <w:spacing w:after="0" w:line="240" w:lineRule="auto"/>
+        <w:ind w:left="1080"/>
+        <w:jc w:val="both"/>
+        <w:rPr>
+          <w:rFonts w:ascii="Lucida Console" w:eastAsia="Times New Roman" w:hAnsi="Lucida Console" w:cs="Courier New"/>
+          <w:color w:val="0000FF"/>
+          <w:sz w:val="20"/>
+          <w:szCs w:val="20"/>
+        </w:rPr>
+      </w:pPr>
+      <w:r>
+        <w:rPr>
+          <w:rFonts w:ascii="Lucida Console" w:eastAsia="Times New Roman" w:hAnsi="Lucida Console" w:cs="Courier New"/>
+          <w:color w:val="0000FF"/>
+          <w:sz w:val="20"/>
+          <w:szCs w:val="20"/>
+        </w:rPr>
+        <w:t>1955 242 233 267 269 270 315 364 347 312 274 237 278</w:t>
+      </w:r>
+    </w:p>
+    <w:p>
+      <w:pPr>
+        <w:pStyle w:val="ListParagraph"/>
+        <w:widowControl w:val="0"/>
+        <w:overflowPunct w:val="0"/>
+        <w:autoSpaceDE w:val="0"/>
+        <w:autoSpaceDN w:val="0"/>
+        <w:adjustRightInd w:val="0"/>
+        <w:spacing w:after="0" w:line="240" w:lineRule="auto"/>
+        <w:ind w:left="1080"/>
+        <w:jc w:val="both"/>
+        <w:rPr>
+          <w:rFonts w:ascii="Lucida Console" w:eastAsia="Times New Roman" w:hAnsi="Lucida Console" w:cs="Courier New"/>
+          <w:color w:val="0000FF"/>
+          <w:sz w:val="20"/>
+          <w:szCs w:val="20"/>
+        </w:rPr>
+      </w:pPr>
+      <w:r>
+        <w:rPr>
+          <w:rFonts w:ascii="Lucida Console" w:eastAsia="Times New Roman" w:hAnsi="Lucida Console" w:cs="Courier New"/>
+          <w:color w:val="0000FF"/>
+          <w:sz w:val="20"/>
+          <w:szCs w:val="20"/>
+        </w:rPr>
+        <w:t>1956 284 277 317 313 318 374 413 405 355 306 271 306</w:t>
+      </w:r>
+    </w:p>
+    <w:p>
+      <w:pPr>
+        <w:pStyle w:val="ListParagraph"/>
+        <w:widowControl w:val="0"/>
+        <w:overflowPunct w:val="0"/>
+        <w:autoSpaceDE w:val="0"/>
+        <w:autoSpaceDN w:val="0"/>
+        <w:adjustRightInd w:val="0"/>
+        <w:spacing w:after="0" w:line="240" w:lineRule="auto"/>
+        <w:ind w:left="1080"/>
+        <w:jc w:val="both"/>
+        <w:rPr>
+          <w:rFonts w:ascii="Lucida Console" w:eastAsia="Times New Roman" w:hAnsi="Lucida Console" w:cs="Courier New"/>
+          <w:color w:val="0000FF"/>
+          <w:sz w:val="20"/>
+          <w:szCs w:val="20"/>
+        </w:rPr>
+      </w:pPr>
+      <w:r>
+        <w:rPr>
+          <w:rFonts w:ascii="Lucida Console" w:eastAsia="Times New Roman" w:hAnsi="Lucida Console" w:cs="Courier New"/>
+          <w:color w:val="0000FF"/>
+          <w:sz w:val="20"/>
+          <w:szCs w:val="20"/>
+        </w:rPr>
+        <w:t>1957 315 301 356 348 355 422 465 467 404 347 305 336</w:t>
+      </w:r>
+    </w:p>
+    <w:p>
+      <w:pPr>
+        <w:pStyle w:val="ListParagraph"/>
+        <w:widowControl w:val="0"/>
+        <w:overflowPunct w:val="0"/>
+        <w:autoSpaceDE w:val="0"/>
+        <w:autoSpaceDN w:val="0"/>
+        <w:adjustRightInd w:val="0"/>
+        <w:spacing w:after="0" w:line="240" w:lineRule="auto"/>
+        <w:ind w:left="1080"/>
+        <w:jc w:val="both"/>
+        <w:rPr>
+          <w:rFonts w:ascii="Lucida Console" w:eastAsia="Times New Roman" w:hAnsi="Lucida Console" w:cs="Courier New"/>
+          <w:color w:val="0000FF"/>
+          <w:sz w:val="20"/>
+          <w:szCs w:val="20"/>
+        </w:rPr>
+      </w:pPr>
+      <w:r>
+        <w:rPr>
+          <w:rFonts w:ascii="Lucida Console" w:eastAsia="Times New Roman" w:hAnsi="Lucida Console" w:cs="Courier New"/>
+          <w:color w:val="0000FF"/>
+          <w:sz w:val="20"/>
+          <w:szCs w:val="20"/>
+        </w:rPr>
+        <w:t>1958 340 318 362 348 363 435 491 505 404 359 310 337</w:t>
+      </w:r>
+    </w:p>
+    <w:p>
+      <w:pPr>
+        <w:pStyle w:val="ListParagraph"/>
+        <w:widowControl w:val="0"/>
+        <w:overflowPunct w:val="0"/>
+        <w:autoSpaceDE w:val="0"/>
+        <w:autoSpaceDN w:val="0"/>
+        <w:adjustRightInd w:val="0"/>
+        <w:spacing w:after="0" w:line="240" w:lineRule="auto"/>
+        <w:ind w:left="1080"/>
+        <w:jc w:val="both"/>
+        <w:rPr>
+          <w:rFonts w:ascii="Lucida Console" w:eastAsia="Times New Roman" w:hAnsi="Lucida Console" w:cs="Courier New"/>
+          <w:color w:val="0000FF"/>
+          <w:sz w:val="20"/>
+          <w:szCs w:val="20"/>
+        </w:rPr>
+      </w:pPr>
+      <w:r>
+        <w:rPr>
+          <w:rFonts w:ascii="Lucida Console" w:eastAsia="Times New Roman" w:hAnsi="Lucida Console" w:cs="Courier New"/>
+          <w:color w:val="0000FF"/>
+          <w:sz w:val="20"/>
+          <w:szCs w:val="20"/>
+        </w:rPr>
+        <w:t>1959 360 342 406 396 420 472 548 559 463 407 362 405</w:t>
+      </w:r>
+    </w:p>
+    <w:p>
+      <w:pPr>
+        <w:pStyle w:val="ListParagraph"/>
+        <w:widowControl w:val="0"/>
+        <w:overflowPunct w:val="0"/>
+        <w:autoSpaceDE w:val="0"/>
+        <w:autoSpaceDN w:val="0"/>
+        <w:adjustRightInd w:val="0"/>
+        <w:spacing w:after="0" w:line="240" w:lineRule="auto"/>
+        <w:ind w:left="1080"/>
+        <w:jc w:val="both"/>
+        <w:rPr>
+          <w:rFonts w:ascii="Cambria" w:hAnsi="Cambria"/>
+          <w:b/>
+          <w:sz w:val="24"/>
+          <w:szCs w:val="24"/>
+        </w:rPr>
+      </w:pPr>
+      <w:r>
+        <w:rPr>
+          <w:rFonts w:ascii="Lucida Console" w:eastAsia="Times New Roman" w:hAnsi="Lucida Console" w:cs="Courier New"/>
+          <w:color w:val="0000FF"/>
+          <w:sz w:val="20"/>
+          <w:szCs w:val="20"/>
+        </w:rPr>
+        <w:t>1960 417 391 419 461 472 535 622 606 508 461 390 432")</w:t>
+      </w:r>
+    </w:p>
+    <w:p>
+      <w:pPr>
+        <w:pStyle w:val="ListParagraph"/>
+        <w:widowControl w:val="0"/>
+        <w:numPr>
+          <w:ilvl w:val="0"/>
+          <w:numId w:val="10"/>
+        </w:numPr>
+        <w:overflowPunct w:val="0"/>
+        <w:autoSpaceDE w:val="0"/>
+        <w:autoSpaceDN w:val="0"/>
+        <w:adjustRightInd w:val="0"/>
+        <w:spacing w:after="0" w:line="240" w:lineRule="auto"/>
+        <w:jc w:val="both"/>
+        <w:rPr>
+          <w:rFonts w:ascii="Cambria" w:hAnsi="Cambria"/>
+          <w:b/>
+          <w:sz w:val="24"/>
+          <w:szCs w:val="24"/>
+        </w:rPr>
+      </w:pPr>
+      <w:r>
+        <w:rPr>
+          <w:rFonts w:ascii="Cambria" w:hAnsi="Cambria"/>
+          <w:b/>
+          <w:sz w:val="24"/>
+          <w:szCs w:val="24"/>
+        </w:rPr>
+        <w:t>Find the most profitable year in the 12 years</w:t>
+      </w:r>
+    </w:p>
+    <w:p>
+      <w:pPr>
+        <w:pStyle w:val="ListParagraph"/>
+        <w:widowControl w:val="0"/>
+        <w:overflowPunct w:val="0"/>
+        <w:autoSpaceDE w:val="0"/>
+        <w:autoSpaceDN w:val="0"/>
+        <w:adjustRightInd w:val="0"/>
+        <w:spacing w:after="0" w:line="240" w:lineRule="auto"/>
+        <w:ind w:left="1080"/>
+        <w:jc w:val="both"/>
+        <w:rPr>
+          <w:rFonts w:ascii="Cambria" w:hAnsi="Cambria"/>
+          <w:sz w:val="24"/>
+          <w:szCs w:val="24"/>
+        </w:rPr>
+      </w:pPr>
+      <w:r>
+        <w:rPr>
+          <w:rFonts w:ascii="Cambria" w:hAnsi="Cambria"/>
+        </w:rPr>
+        <w:t>JULY</w:t>
+      </w:r>
+    </w:p>
+    <w:p>
+      <w:pPr>
+        <w:shd w:val="clear" w:color="auto" w:fill="FFFFFF"/>
+        <w:tabs>
+          <w:tab w:val="left" w:pos="916"/>
+          <w:tab w:val="left" w:pos="1832"/>
+          <w:tab w:val="left" w:pos="2748"/>
+          <w:tab w:val="left" w:pos="3664"/>
+          <w:tab w:val="left" w:pos="4580"/>
+          <w:tab w:val="left" w:pos="5496"/>
+          <w:tab w:val="left" w:pos="6412"/>
+          <w:tab w:val="left" w:pos="7328"/>
+          <w:tab w:val="left" w:pos="8244"/>
+          <w:tab w:val="left" w:pos="9160"/>
+          <w:tab w:val="left" w:pos="10076"/>
+          <w:tab w:val="left" w:pos="10992"/>
+          <w:tab w:val="left" w:pos="11908"/>
+          <w:tab w:val="left" w:pos="12824"/>
+          <w:tab w:val="left" w:pos="13740"/>
+          <w:tab w:val="left" w:pos="14656"/>
+        </w:tabs>
+        <w:wordWrap w:val="0"/>
+        <w:spacing w:after="0" w:line="225" w:lineRule="atLeast"/>
+        <w:rPr>
+          <w:rFonts w:ascii="Cambria" w:eastAsia="Times New Roman" w:hAnsi="Cambria" w:cs="Courier New"/>
+          <w:color w:val="000000"/>
+          <w:sz w:val="20"/>
+          <w:szCs w:val="20"/>
+        </w:rPr>
+      </w:pPr>
+      <w:r>
+        <w:rPr>
+          <w:rFonts w:ascii="Cambria" w:eastAsia="Times New Roman" w:hAnsi="Cambria" w:cs="Courier New"/>
+          <w:color w:val="0000FF"/>
+          <w:sz w:val="20"/>
+          <w:szCs w:val="20"/>
+        </w:rPr>
+        <w:t xml:space="preserve">         </w:t>
+      </w:r>
+      <w:r>
+        <w:rPr>
+          <w:rFonts w:ascii="Cambria" w:eastAsia="Times New Roman" w:hAnsi="Cambria" w:cs="Courier New"/>
+          <w:color w:val="0000FF"/>
+          <w:sz w:val="20"/>
+          <w:szCs w:val="20"/>
+        </w:rPr>
+        <w:tab/>
+      </w:r>
+      <w:r>
+        <w:rPr>
+          <w:rFonts w:ascii="Cambria" w:eastAsia="Times New Roman" w:hAnsi="Cambria" w:cs="Courier New"/>
+          <w:color w:val="0000FF"/>
+          <w:sz w:val="20"/>
+          <w:szCs w:val="20"/>
+        </w:rPr>
+        <w:t>&gt;</w:t>
+      </w:r>
+      <w:r>
+        <w:rPr>
+          <w:rFonts w:ascii="Cambria" w:eastAsia="Times New Roman" w:hAnsi="Cambria" w:cs="Courier New"/>
+          <w:color w:val="0000FF"/>
+          <w:sz w:val="20"/>
+          <w:szCs w:val="20"/>
+        </w:rPr>
+        <w:t>colSums(</w:t>
+      </w:r>
+      <w:r>
+        <w:rPr>
+          <w:rFonts w:ascii="Cambria" w:eastAsia="Times New Roman" w:hAnsi="Cambria" w:cs="Courier New"/>
+          <w:color w:val="0000FF"/>
+          <w:sz w:val="20"/>
+          <w:szCs w:val="20"/>
+        </w:rPr>
+        <w:t>blob</w:t>
+      </w:r>
+      <w:r>
+        <w:rPr>
+          <w:rFonts w:ascii="Cambria" w:eastAsia="Times New Roman" w:hAnsi="Cambria" w:cs="Courier New"/>
+          <w:color w:val="0000FF"/>
+          <w:sz w:val="20"/>
+          <w:szCs w:val="20"/>
+        </w:rPr>
+        <w:t>)</w:t>
+      </w:r>
+    </w:p>
+    <w:p>
+      <w:pPr>
+        <w:pStyle w:val="ListParagraph"/>
+        <w:widowControl w:val="0"/>
+        <w:overflowPunct w:val="0"/>
+        <w:autoSpaceDE w:val="0"/>
+        <w:autoSpaceDN w:val="0"/>
+        <w:adjustRightInd w:val="0"/>
+        <w:spacing w:after="0" w:line="240" w:lineRule="auto"/>
+        <w:ind w:left="1080"/>
+        <w:jc w:val="both"/>
+        <w:rPr>
+          <w:rFonts w:ascii="Cambria" w:hAnsi="Cambria"/>
+          <w:sz w:val="24"/>
+          <w:szCs w:val="24"/>
+        </w:rPr>
+      </w:pPr>
+    </w:p>
+    <w:p>
+      <w:pPr>
+        <w:pStyle w:val="ListParagraph"/>
+        <w:widowControl w:val="0"/>
+        <w:numPr>
+          <w:ilvl w:val="0"/>
+          <w:numId w:val="10"/>
+        </w:numPr>
+        <w:overflowPunct w:val="0"/>
+        <w:autoSpaceDE w:val="0"/>
+        <w:autoSpaceDN w:val="0"/>
+        <w:adjustRightInd w:val="0"/>
+        <w:spacing w:after="0" w:line="240" w:lineRule="auto"/>
+        <w:jc w:val="both"/>
+        <w:rPr>
+          <w:rFonts w:ascii="Cambria" w:hAnsi="Cambria"/>
+          <w:b/>
+          <w:sz w:val="24"/>
+          <w:szCs w:val="24"/>
+        </w:rPr>
+      </w:pPr>
+      <w:r>
+        <w:rPr>
+          <w:rFonts w:ascii="Cambria" w:hAnsi="Cambria"/>
+          <w:b/>
+          <w:sz w:val="24"/>
+          <w:szCs w:val="24"/>
+        </w:rPr>
+        <w:t>Plot the company’s growth over the 12 year period.</w:t>
+      </w:r>
+    </w:p>
+    <w:p>
+      <w:pPr>
+        <w:pStyle w:val="ListParagraph"/>
+        <w:widowControl w:val="0"/>
+        <w:overflowPunct w:val="0"/>
+        <w:autoSpaceDE w:val="0"/>
+        <w:autoSpaceDN w:val="0"/>
+        <w:adjustRightInd w:val="0"/>
+        <w:spacing w:after="0" w:line="240" w:lineRule="auto"/>
+        <w:ind w:left="1080"/>
+        <w:jc w:val="both"/>
+        <w:rPr>
+          <w:rFonts w:ascii="Cambria" w:hAnsi="Cambria"/>
+          <w:sz w:val="24"/>
+          <w:szCs w:val="24"/>
+        </w:rPr>
+      </w:pPr>
+      <w:r>
+        <w:rPr>
+          <w:rFonts w:ascii="Cambria" w:hAnsi="Cambria"/>
+        </w:rPr>
+        <w:t>1960</w:t>
+      </w:r>
+    </w:p>
+    <w:p>
+      <w:pPr>
+        <w:pStyle w:val="ListParagraph"/>
+        <w:widowControl w:val="0"/>
+        <w:overflowPunct w:val="0"/>
+        <w:autoSpaceDE w:val="0"/>
+        <w:autoSpaceDN w:val="0"/>
+        <w:adjustRightInd w:val="0"/>
+        <w:spacing w:after="0" w:line="240" w:lineRule="auto"/>
+        <w:ind w:left="1080"/>
+        <w:jc w:val="both"/>
+        <w:rPr>
+          <w:rFonts w:ascii="Cambria" w:eastAsia="Times New Roman" w:hAnsi="Cambria" w:cs="Courier New"/>
+          <w:color w:val="0000FF"/>
+          <w:sz w:val="20"/>
+          <w:szCs w:val="20"/>
+        </w:rPr>
+      </w:pPr>
+      <w:r>
+        <w:rPr>
+          <w:rFonts w:ascii="Cambria" w:eastAsia="Times New Roman" w:hAnsi="Cambria" w:cs="Courier New"/>
+          <w:color w:val="0000FF"/>
+          <w:sz w:val="20"/>
+          <w:szCs w:val="20"/>
+        </w:rPr>
+        <w:t>&gt;</w:t>
+      </w:r>
+      <w:r>
+        <w:rPr>
+          <w:rFonts w:ascii="Cambria" w:eastAsia="Times New Roman" w:hAnsi="Cambria" w:cs="Courier New"/>
+          <w:color w:val="0000FF"/>
+          <w:sz w:val="20"/>
+          <w:szCs w:val="20"/>
+        </w:rPr>
+        <w:t>rowSums(</w:t>
+      </w:r>
+      <w:r>
+        <w:rPr>
+          <w:rFonts w:ascii="Cambria" w:eastAsia="Times New Roman" w:hAnsi="Cambria" w:cs="Courier New"/>
+          <w:color w:val="0000FF"/>
+          <w:sz w:val="20"/>
+          <w:szCs w:val="20"/>
+        </w:rPr>
+        <w:t>blob</w:t>
+      </w:r>
+      <w:r>
+        <w:rPr>
+          <w:rFonts w:ascii="Cambria" w:eastAsia="Times New Roman" w:hAnsi="Cambria" w:cs="Courier New"/>
+          <w:color w:val="0000FF"/>
+          <w:sz w:val="20"/>
+          <w:szCs w:val="20"/>
+        </w:rPr>
+        <w:t>)</w:t>
+      </w:r>
+    </w:p>
+    <w:p>
+      <w:pPr>
+        <w:pStyle w:val="ListParagraph"/>
+        <w:widowControl w:val="0"/>
+        <w:overflowPunct w:val="0"/>
+        <w:autoSpaceDE w:val="0"/>
+        <w:autoSpaceDN w:val="0"/>
+        <w:adjustRightInd w:val="0"/>
+        <w:spacing w:after="0" w:line="240" w:lineRule="auto"/>
+        <w:ind w:left="1080"/>
+        <w:jc w:val="both"/>
+        <w:rPr>
+          <w:rFonts w:ascii="Cambria" w:hAnsi="Cambria"/>
+          <w:sz w:val="24"/>
+          <w:szCs w:val="24"/>
+        </w:rPr>
+      </w:pPr>
+      <w:r>
+        <w:rPr>
+          <w:noProof/>
+        </w:rPr>
+        <w:pict>
+          <v:shape id="_x0000_i1075" type="#_x0000_t75" style="width:468pt;height:64.2pt;visibility:visible;mso-wrap-style:square">
+            <v:imagedata r:id="rId13" o:title=""/>
+          </v:shape>
+        </w:pict>
+      </w:r>
+    </w:p>
+    <w:p>
+      <w:pPr>
+        <w:pStyle w:val="ListParagraph"/>
+        <w:widowControl w:val="0"/>
+        <w:numPr>
+          <w:ilvl w:val="0"/>
+          <w:numId w:val="11"/>
+        </w:numPr>
+        <w:overflowPunct w:val="0"/>
+        <w:autoSpaceDE w:val="0"/>
+        <w:autoSpaceDN w:val="0"/>
+        <w:adjustRightInd w:val="0"/>
+        <w:spacing w:after="0" w:line="240" w:lineRule="auto"/>
+        <w:jc w:val="both"/>
+        <w:rPr>
+          <w:rFonts w:ascii="Cambria" w:hAnsi="Cambria"/>
+          <w:b/>
+          <w:sz w:val="24"/>
+          <w:szCs w:val="24"/>
+        </w:rPr>
+      </w:pPr>
+      <w:r>
+        <w:rPr>
+          <w:rFonts w:ascii="Cambria" w:hAnsi="Cambria"/>
+          <w:b/>
+          <w:sz w:val="24"/>
+          <w:szCs w:val="24"/>
+        </w:rPr>
+        <w:t>Plot the company’s growth over the 12 year period.</w:t>
+      </w:r>
+    </w:p>
+    <w:p>
+      <w:pPr>
+        <w:pStyle w:val="HTMLPreformatted"/>
+        <w:shd w:val="clear" w:color="auto" w:fill="FFFFFF"/>
+        <w:wordWrap w:val="0"/>
+        <w:spacing w:line="225" w:lineRule="atLeast"/>
+        <w:ind w:left="1080"/>
+        <w:rPr>
+          <w:rFonts w:ascii="Cambria" w:hAnsi="Cambria"/>
+          <w:color w:val="0000FF"/>
+        </w:rPr>
+      </w:pPr>
+      <w:r>
+        <w:rPr>
+          <w:rFonts w:ascii="Cambria" w:hAnsi="Cambria"/>
+          <w:color w:val="0000FF"/>
+        </w:rPr>
+        <w:t>&gt;</w:t>
+      </w:r>
+      <w:r>
+        <w:rPr>
+          <w:rFonts w:ascii="Cambria" w:hAnsi="Cambria"/>
+          <w:color w:val="0000FF"/>
+        </w:rPr>
+        <w:t>plot(AirPassengers)</w:t>
+      </w:r>
     </w:p>
     <w:p>
       <w:pPr>
@@ -1949,10 +2211,885 @@
           <w:szCs w:val="24"/>
         </w:rPr>
       </w:pPr>
+      <w:r>
+        <w:rPr>
+          <w:rFonts w:ascii="Times New Roman" w:hAnsi="Times New Roman"/>
+          <w:sz w:val="24"/>
+          <w:szCs w:val="24"/>
+        </w:rPr>
+        <w:br w:type="page"/>
+      </w:r>
+      <w:r>
+        <w:rPr>
+          <w:noProof/>
+        </w:rPr>
+        <w:lastRenderedPageBreak/>
+        <w:pict>
+          <v:shape id="_x0000_s1044" type="#_x0000_t75" style="position:absolute;left:0;text-align:left;margin-left:0;margin-top:-21.2pt;width:468pt;height:416.4pt;z-index:2;visibility:visible;mso-wrap-style:square;mso-position-horizontal-relative:text;mso-position-vertical-relative:text;mso-width-relative:page;mso-height-relative:page">
+            <v:imagedata r:id="rId14" o:title=""/>
+            <w10:wrap type="topAndBottom"/>
+          </v:shape>
+        </w:pict>
+      </w:r>
+    </w:p>
+    <w:p>
+      <w:pPr>
+        <w:pStyle w:val="ListParagraph"/>
+        <w:widowControl w:val="0"/>
+        <w:overflowPunct w:val="0"/>
+        <w:autoSpaceDE w:val="0"/>
+        <w:autoSpaceDN w:val="0"/>
+        <w:adjustRightInd w:val="0"/>
+        <w:spacing w:after="0" w:line="240" w:lineRule="auto"/>
+        <w:jc w:val="center"/>
+        <w:rPr>
+          <w:rFonts w:ascii="Century Gothic" w:hAnsi="Century Gothic"/>
+          <w:b/>
+          <w:color w:val="C00000"/>
+          <w:sz w:val="32"/>
+          <w:szCs w:val="24"/>
+        </w:rPr>
+      </w:pPr>
+      <w:r>
+        <w:rPr>
+          <w:rFonts w:ascii="Times New Roman" w:hAnsi="Times New Roman"/>
+          <w:sz w:val="24"/>
+          <w:szCs w:val="24"/>
+        </w:rPr>
+        <w:br w:type="page"/>
+      </w:r>
+      <w:r>
+        <w:rPr>
+          <w:rFonts w:ascii="Century Gothic" w:hAnsi="Century Gothic"/>
+          <w:b/>
+          <w:color w:val="C00000"/>
+          <w:sz w:val="32"/>
+          <w:szCs w:val="24"/>
+        </w:rPr>
+        <w:lastRenderedPageBreak/>
+        <w:t>TASK 7</w:t>
+      </w:r>
+    </w:p>
+    <w:p>
+      <w:pPr>
+        <w:shd w:val="clear" w:color="auto" w:fill="FFFFFF"/>
+        <w:tabs>
+          <w:tab w:val="left" w:pos="916"/>
+          <w:tab w:val="left" w:pos="1832"/>
+          <w:tab w:val="left" w:pos="2748"/>
+          <w:tab w:val="left" w:pos="3664"/>
+          <w:tab w:val="left" w:pos="4580"/>
+          <w:tab w:val="left" w:pos="5496"/>
+          <w:tab w:val="left" w:pos="6412"/>
+          <w:tab w:val="left" w:pos="7328"/>
+          <w:tab w:val="left" w:pos="8244"/>
+          <w:tab w:val="left" w:pos="9160"/>
+          <w:tab w:val="left" w:pos="10076"/>
+          <w:tab w:val="left" w:pos="10992"/>
+          <w:tab w:val="left" w:pos="11908"/>
+          <w:tab w:val="left" w:pos="12824"/>
+          <w:tab w:val="left" w:pos="13740"/>
+          <w:tab w:val="left" w:pos="14656"/>
+        </w:tabs>
+        <w:wordWrap w:val="0"/>
+        <w:spacing w:after="0" w:line="225" w:lineRule="atLeast"/>
+        <w:ind w:left="720"/>
+        <w:rPr>
+          <w:rFonts w:ascii="Lucida Console" w:eastAsia="Times New Roman" w:hAnsi="Lucida Console" w:cs="Courier New"/>
+          <w:color w:val="0000FF"/>
+          <w:sz w:val="20"/>
+          <w:szCs w:val="20"/>
+        </w:rPr>
+      </w:pPr>
+      <w:r>
+        <w:rPr>
+          <w:rFonts w:ascii="Lucida Console" w:eastAsia="Times New Roman" w:hAnsi="Lucida Console" w:cs="Courier New"/>
+          <w:color w:val="0000FF"/>
+          <w:sz w:val="20"/>
+          <w:szCs w:val="20"/>
+        </w:rPr>
+        <w:t>bleb</w:t>
+      </w:r>
+      <w:r>
+        <w:rPr>
+          <w:rFonts w:ascii="Lucida Console" w:eastAsia="Times New Roman" w:hAnsi="Lucida Console" w:cs="Courier New"/>
+          <w:color w:val="0000FF"/>
+          <w:sz w:val="20"/>
+          <w:szCs w:val="20"/>
+        </w:rPr>
+        <w:t>= c(8000,8800,9680,10648,11712.8,12884.08,14172.5,15589.75,17148.73,18863.6,18863.6,20749.96)</w:t>
+      </w:r>
+    </w:p>
+    <w:p>
+      <w:pPr>
+        <w:shd w:val="clear" w:color="auto" w:fill="FFFFFF"/>
+        <w:tabs>
+          <w:tab w:val="left" w:pos="916"/>
+          <w:tab w:val="left" w:pos="1832"/>
+          <w:tab w:val="left" w:pos="2748"/>
+          <w:tab w:val="left" w:pos="3664"/>
+          <w:tab w:val="left" w:pos="4580"/>
+          <w:tab w:val="left" w:pos="5496"/>
+          <w:tab w:val="left" w:pos="6412"/>
+          <w:tab w:val="left" w:pos="7328"/>
+          <w:tab w:val="left" w:pos="8244"/>
+          <w:tab w:val="left" w:pos="9160"/>
+          <w:tab w:val="left" w:pos="10076"/>
+          <w:tab w:val="left" w:pos="10992"/>
+          <w:tab w:val="left" w:pos="11908"/>
+          <w:tab w:val="left" w:pos="12824"/>
+          <w:tab w:val="left" w:pos="13740"/>
+          <w:tab w:val="left" w:pos="14656"/>
+        </w:tabs>
+        <w:wordWrap w:val="0"/>
+        <w:spacing w:after="0" w:line="225" w:lineRule="atLeast"/>
+        <w:ind w:left="720"/>
+        <w:rPr>
+          <w:rFonts w:ascii="Lucida Console" w:eastAsia="Times New Roman" w:hAnsi="Lucida Console" w:cs="Courier New"/>
+          <w:color w:val="000000"/>
+          <w:sz w:val="20"/>
+          <w:szCs w:val="20"/>
+        </w:rPr>
+      </w:pPr>
+      <w:r>
+        <w:rPr>
+          <w:rFonts w:ascii="Lucida Console" w:eastAsia="Times New Roman" w:hAnsi="Lucida Console" w:cs="Courier New"/>
+          <w:color w:val="0000FF"/>
+          <w:sz w:val="20"/>
+          <w:szCs w:val="20"/>
+        </w:rPr>
+        <w:t>blobber</w:t>
+      </w:r>
+      <w:r>
+        <w:rPr>
+          <w:rFonts w:ascii="Lucida Console" w:eastAsia="Times New Roman" w:hAnsi="Lucida Console" w:cs="Courier New"/>
+          <w:color w:val="0000FF"/>
+          <w:sz w:val="20"/>
+          <w:szCs w:val="20"/>
+        </w:rPr>
+        <w:t>&lt;-</w:t>
+      </w:r>
+      <w:r>
+        <w:rPr>
+          <w:rFonts w:ascii="Lucida Console" w:eastAsia="Times New Roman" w:hAnsi="Lucida Console" w:cs="Courier New"/>
+          <w:color w:val="0000FF"/>
+          <w:sz w:val="20"/>
+          <w:szCs w:val="20"/>
+        </w:rPr>
+        <w:t>bleb</w:t>
+      </w:r>
+      <w:r>
+        <w:rPr>
+          <w:rFonts w:ascii="Lucida Console" w:eastAsia="Times New Roman" w:hAnsi="Lucida Console" w:cs="Courier New"/>
+          <w:color w:val="0000FF"/>
+          <w:sz w:val="20"/>
+          <w:szCs w:val="20"/>
+        </w:rPr>
+        <w:t>*</w:t>
+      </w:r>
+      <w:r>
+        <w:rPr>
+          <w:rFonts w:ascii="Lucida Console" w:eastAsia="Times New Roman" w:hAnsi="Lucida Console" w:cs="Courier New"/>
+          <w:color w:val="0000FF"/>
+          <w:sz w:val="20"/>
+          <w:szCs w:val="20"/>
+        </w:rPr>
+        <w:t>blob</w:t>
+      </w:r>
+    </w:p>
+    <w:p>
+      <w:pPr>
+        <w:pStyle w:val="ListParagraph"/>
+        <w:widowControl w:val="0"/>
+        <w:overflowPunct w:val="0"/>
+        <w:autoSpaceDE w:val="0"/>
+        <w:autoSpaceDN w:val="0"/>
+        <w:adjustRightInd w:val="0"/>
+        <w:spacing w:after="0" w:line="240" w:lineRule="auto"/>
+        <w:jc w:val="both"/>
+        <w:rPr>
+          <w:rFonts w:ascii="Times New Roman" w:hAnsi="Times New Roman"/>
+          <w:sz w:val="24"/>
+          <w:szCs w:val="24"/>
+        </w:rPr>
+      </w:pPr>
+    </w:p>
+    <w:p>
+      <w:pPr>
+        <w:pStyle w:val="ListParagraph"/>
+        <w:widowControl w:val="0"/>
+        <w:numPr>
+          <w:ilvl w:val="0"/>
+          <w:numId w:val="10"/>
+        </w:numPr>
+        <w:overflowPunct w:val="0"/>
+        <w:autoSpaceDE w:val="0"/>
+        <w:autoSpaceDN w:val="0"/>
+        <w:adjustRightInd w:val="0"/>
+        <w:spacing w:after="0" w:line="240" w:lineRule="auto"/>
+        <w:jc w:val="both"/>
+        <w:rPr>
+          <w:rFonts w:ascii="Times New Roman" w:hAnsi="Times New Roman"/>
+          <w:b/>
+          <w:sz w:val="24"/>
+          <w:szCs w:val="24"/>
+        </w:rPr>
+      </w:pPr>
+      <w:r>
+        <w:rPr>
+          <w:rFonts w:ascii="Times New Roman" w:hAnsi="Times New Roman"/>
+          <w:b/>
+          <w:sz w:val="24"/>
+          <w:szCs w:val="24"/>
+        </w:rPr>
+        <w:t>calculate the highest revenue month in the 12 years’ data</w:t>
+      </w:r>
+    </w:p>
+    <w:p>
+      <w:pPr>
+        <w:widowControl w:val="0"/>
+        <w:overflowPunct w:val="0"/>
+        <w:autoSpaceDE w:val="0"/>
+        <w:autoSpaceDN w:val="0"/>
+        <w:adjustRightInd w:val="0"/>
+        <w:spacing w:after="0" w:line="240" w:lineRule="auto"/>
+        <w:ind w:left="720"/>
+        <w:jc w:val="both"/>
+      </w:pPr>
+      <w:r>
+        <w:rPr>
+          <w:rFonts w:ascii="Times New Roman" w:hAnsi="Times New Roman"/>
+          <w:sz w:val="24"/>
+          <w:szCs w:val="24"/>
+        </w:rPr>
+        <w:t xml:space="preserve">JULY: </w:t>
+      </w:r>
+      <w:r>
+        <w:t xml:space="preserve"> </w:t>
+      </w:r>
+      <w:r>
+        <w:rPr>
+          <w:rStyle w:val="gnkrckgcgsb"/>
+          <w:rFonts w:ascii="Lucida Console" w:hAnsi="Lucida Console"/>
+          <w:color w:val="000000"/>
+          <w:sz w:val="20"/>
+          <w:bdr w:val="none" w:sz="0" w:space="0" w:color="auto" w:frame="1"/>
+        </w:rPr>
+        <w:t>66115803</w:t>
+      </w:r>
+    </w:p>
+    <w:p>
+      <w:pPr>
+        <w:widowControl w:val="0"/>
+        <w:overflowPunct w:val="0"/>
+        <w:autoSpaceDE w:val="0"/>
+        <w:autoSpaceDN w:val="0"/>
+        <w:adjustRightInd w:val="0"/>
+        <w:spacing w:after="0" w:line="240" w:lineRule="auto"/>
+        <w:ind w:left="720"/>
+        <w:jc w:val="both"/>
+        <w:rPr>
+          <w:rFonts w:ascii="Lucida Console" w:eastAsia="Times New Roman" w:hAnsi="Lucida Console" w:cs="Courier New"/>
+          <w:color w:val="0000FF"/>
+          <w:sz w:val="20"/>
+          <w:szCs w:val="20"/>
+        </w:rPr>
+      </w:pPr>
+      <w:r>
+        <w:rPr>
+          <w:rFonts w:ascii="Lucida Console" w:eastAsia="Times New Roman" w:hAnsi="Lucida Console" w:cs="Courier New"/>
+          <w:color w:val="0000FF"/>
+          <w:sz w:val="20"/>
+          <w:szCs w:val="20"/>
+        </w:rPr>
+        <w:t>colSums(</w:t>
+      </w:r>
+      <w:r>
+        <w:rPr>
+          <w:rFonts w:ascii="Lucida Console" w:eastAsia="Times New Roman" w:hAnsi="Lucida Console" w:cs="Courier New"/>
+          <w:color w:val="0000FF"/>
+          <w:sz w:val="20"/>
+          <w:szCs w:val="20"/>
+        </w:rPr>
+        <w:t>blobber</w:t>
+      </w:r>
+      <w:r>
+        <w:rPr>
+          <w:rFonts w:ascii="Lucida Console" w:eastAsia="Times New Roman" w:hAnsi="Lucida Console" w:cs="Courier New"/>
+          <w:color w:val="0000FF"/>
+          <w:sz w:val="20"/>
+          <w:szCs w:val="20"/>
+        </w:rPr>
+        <w:t>)</w:t>
+      </w:r>
+    </w:p>
+    <w:p>
+      <w:pPr>
+        <w:widowControl w:val="0"/>
+        <w:overflowPunct w:val="0"/>
+        <w:autoSpaceDE w:val="0"/>
+        <w:autoSpaceDN w:val="0"/>
+        <w:adjustRightInd w:val="0"/>
+        <w:spacing w:after="0" w:line="240" w:lineRule="auto"/>
+        <w:ind w:left="720"/>
+        <w:jc w:val="both"/>
+        <w:rPr>
+          <w:rFonts w:ascii="Times New Roman" w:hAnsi="Times New Roman"/>
+          <w:sz w:val="24"/>
+          <w:szCs w:val="24"/>
+        </w:rPr>
+      </w:pPr>
+    </w:p>
+    <w:p>
+      <w:pPr>
+        <w:pStyle w:val="ListParagraph"/>
+        <w:widowControl w:val="0"/>
+        <w:overflowPunct w:val="0"/>
+        <w:autoSpaceDE w:val="0"/>
+        <w:autoSpaceDN w:val="0"/>
+        <w:adjustRightInd w:val="0"/>
+        <w:spacing w:after="0" w:line="240" w:lineRule="auto"/>
+        <w:ind w:left="1080"/>
+        <w:jc w:val="both"/>
+        <w:rPr>
+          <w:rFonts w:ascii="Times New Roman" w:hAnsi="Times New Roman"/>
+          <w:sz w:val="24"/>
+          <w:szCs w:val="24"/>
+        </w:rPr>
+      </w:pPr>
+    </w:p>
+    <w:p>
+      <w:pPr>
+        <w:pStyle w:val="ListParagraph"/>
+        <w:widowControl w:val="0"/>
+        <w:numPr>
+          <w:ilvl w:val="0"/>
+          <w:numId w:val="12"/>
+        </w:numPr>
+        <w:overflowPunct w:val="0"/>
+        <w:autoSpaceDE w:val="0"/>
+        <w:autoSpaceDN w:val="0"/>
+        <w:adjustRightInd w:val="0"/>
+        <w:spacing w:after="0" w:line="240" w:lineRule="auto"/>
+        <w:jc w:val="both"/>
+        <w:rPr>
+          <w:rFonts w:ascii="Times New Roman" w:hAnsi="Times New Roman"/>
+          <w:b/>
+          <w:sz w:val="24"/>
+          <w:szCs w:val="24"/>
+        </w:rPr>
+      </w:pPr>
+      <w:r>
+        <w:rPr>
+          <w:rFonts w:ascii="Times New Roman" w:hAnsi="Times New Roman"/>
+          <w:b/>
+          <w:sz w:val="24"/>
+          <w:szCs w:val="24"/>
+        </w:rPr>
+        <w:t>Calculate the highest revenue year in the 12 years of operations</w:t>
+      </w:r>
+    </w:p>
+    <w:p>
+      <w:pPr>
+        <w:ind w:firstLine="720"/>
+      </w:pPr>
+      <w:r>
+        <w:t xml:space="preserve">1960 </w:t>
+      </w:r>
+      <w:r>
+        <w:t>:</w:t>
+      </w:r>
+      <w:r>
+        <w:t xml:space="preserve"> 118565271</w:t>
+      </w:r>
+    </w:p>
+    <w:p>
+      <w:pPr>
+        <w:shd w:val="clear" w:color="auto" w:fill="FFFFFF"/>
+        <w:tabs>
+          <w:tab w:val="left" w:pos="916"/>
+          <w:tab w:val="left" w:pos="1832"/>
+          <w:tab w:val="left" w:pos="2748"/>
+          <w:tab w:val="left" w:pos="3664"/>
+          <w:tab w:val="left" w:pos="4580"/>
+          <w:tab w:val="left" w:pos="5496"/>
+          <w:tab w:val="left" w:pos="6412"/>
+          <w:tab w:val="left" w:pos="7328"/>
+          <w:tab w:val="left" w:pos="8244"/>
+          <w:tab w:val="left" w:pos="9160"/>
+          <w:tab w:val="left" w:pos="10076"/>
+          <w:tab w:val="left" w:pos="10992"/>
+          <w:tab w:val="left" w:pos="11908"/>
+          <w:tab w:val="left" w:pos="12824"/>
+          <w:tab w:val="left" w:pos="13740"/>
+          <w:tab w:val="left" w:pos="14656"/>
+        </w:tabs>
+        <w:wordWrap w:val="0"/>
+        <w:spacing w:after="0" w:line="225" w:lineRule="atLeast"/>
+        <w:ind w:left="720"/>
+        <w:rPr>
+          <w:rFonts w:ascii="Lucida Console" w:eastAsia="Times New Roman" w:hAnsi="Lucida Console" w:cs="Courier New"/>
+          <w:color w:val="000000"/>
+          <w:sz w:val="20"/>
+          <w:szCs w:val="20"/>
+        </w:rPr>
+      </w:pPr>
+      <w:r>
+        <w:rPr>
+          <w:rFonts w:ascii="Lucida Console" w:eastAsia="Times New Roman" w:hAnsi="Lucida Console" w:cs="Courier New"/>
+          <w:color w:val="0000FF"/>
+          <w:sz w:val="20"/>
+          <w:szCs w:val="20"/>
+        </w:rPr>
+        <w:t>rowSums(</w:t>
+      </w:r>
+      <w:r>
+        <w:rPr>
+          <w:rFonts w:ascii="Lucida Console" w:eastAsia="Times New Roman" w:hAnsi="Lucida Console" w:cs="Courier New"/>
+          <w:color w:val="0000FF"/>
+          <w:sz w:val="20"/>
+          <w:szCs w:val="20"/>
+        </w:rPr>
+        <w:t>blobber</w:t>
+      </w:r>
+      <w:r>
+        <w:rPr>
+          <w:rFonts w:ascii="Lucida Console" w:eastAsia="Times New Roman" w:hAnsi="Lucida Console" w:cs="Courier New"/>
+          <w:color w:val="0000FF"/>
+          <w:sz w:val="20"/>
+          <w:szCs w:val="20"/>
+        </w:rPr>
+        <w:t>)</w:t>
+      </w:r>
+    </w:p>
+    <w:p>
+      <w:pPr>
+        <w:pStyle w:val="ListParagraph"/>
+        <w:widowControl w:val="0"/>
+        <w:overflowPunct w:val="0"/>
+        <w:autoSpaceDE w:val="0"/>
+        <w:autoSpaceDN w:val="0"/>
+        <w:adjustRightInd w:val="0"/>
+        <w:spacing w:after="0" w:line="240" w:lineRule="auto"/>
+        <w:ind w:left="1080"/>
+        <w:jc w:val="both"/>
+        <w:rPr>
+          <w:rFonts w:ascii="Times New Roman" w:hAnsi="Times New Roman"/>
+          <w:sz w:val="24"/>
+          <w:szCs w:val="24"/>
+        </w:rPr>
+      </w:pPr>
+    </w:p>
+    <w:p>
+      <w:pPr>
+        <w:pStyle w:val="ListParagraph"/>
+        <w:widowControl w:val="0"/>
+        <w:numPr>
+          <w:ilvl w:val="0"/>
+          <w:numId w:val="12"/>
+        </w:numPr>
+        <w:overflowPunct w:val="0"/>
+        <w:autoSpaceDE w:val="0"/>
+        <w:autoSpaceDN w:val="0"/>
+        <w:adjustRightInd w:val="0"/>
+        <w:spacing w:after="0" w:line="240" w:lineRule="auto"/>
+        <w:jc w:val="both"/>
+        <w:rPr>
+          <w:rFonts w:ascii="Times New Roman" w:hAnsi="Times New Roman"/>
+          <w:b/>
+          <w:sz w:val="24"/>
+          <w:szCs w:val="24"/>
+        </w:rPr>
+      </w:pPr>
+      <w:r>
+        <w:rPr>
+          <w:rFonts w:ascii="Times New Roman" w:hAnsi="Times New Roman"/>
+          <w:b/>
+          <w:sz w:val="24"/>
+          <w:szCs w:val="24"/>
+        </w:rPr>
+        <w:t>Calculate the total revenue of the 12 years</w:t>
+      </w:r>
+    </w:p>
+    <w:p>
+      <w:pPr>
+        <w:shd w:val="clear" w:color="auto" w:fill="FFFFFF"/>
+        <w:tabs>
+          <w:tab w:val="left" w:pos="916"/>
+          <w:tab w:val="left" w:pos="1832"/>
+          <w:tab w:val="left" w:pos="2748"/>
+          <w:tab w:val="left" w:pos="3664"/>
+          <w:tab w:val="left" w:pos="4580"/>
+          <w:tab w:val="left" w:pos="5496"/>
+          <w:tab w:val="left" w:pos="6412"/>
+          <w:tab w:val="left" w:pos="7328"/>
+          <w:tab w:val="left" w:pos="8244"/>
+          <w:tab w:val="left" w:pos="9160"/>
+          <w:tab w:val="left" w:pos="10076"/>
+          <w:tab w:val="left" w:pos="10992"/>
+          <w:tab w:val="left" w:pos="11908"/>
+          <w:tab w:val="left" w:pos="12824"/>
+          <w:tab w:val="left" w:pos="13740"/>
+          <w:tab w:val="left" w:pos="14656"/>
+        </w:tabs>
+        <w:wordWrap w:val="0"/>
+        <w:spacing w:after="0" w:line="225" w:lineRule="atLeast"/>
+        <w:ind w:left="720"/>
+        <w:rPr>
+          <w:rFonts w:ascii="Lucida Console" w:eastAsia="Times New Roman" w:hAnsi="Lucida Console" w:cs="Courier New"/>
+          <w:color w:val="000000"/>
+          <w:sz w:val="20"/>
+          <w:szCs w:val="20"/>
+        </w:rPr>
+      </w:pPr>
+      <w:r>
+        <w:rPr>
+          <w:rFonts w:ascii="Times New Roman" w:hAnsi="Times New Roman"/>
+          <w:sz w:val="24"/>
+          <w:szCs w:val="24"/>
+        </w:rPr>
+        <w:t xml:space="preserve">12 years </w:t>
+      </w:r>
+      <w:r>
+        <w:rPr>
+          <w:rFonts w:ascii="Times New Roman" w:hAnsi="Times New Roman"/>
+          <w:sz w:val="24"/>
+          <w:szCs w:val="24"/>
+        </w:rPr>
+        <w:t>:</w:t>
+      </w:r>
+      <w:r>
+        <w:rPr>
+          <w:rFonts w:ascii="Lucida Console" w:eastAsia="Times New Roman" w:hAnsi="Lucida Console" w:cs="Courier New"/>
+          <w:color w:val="000000"/>
+          <w:sz w:val="20"/>
+          <w:szCs w:val="20"/>
+          <w:bdr w:val="none" w:sz="0" w:space="0" w:color="auto" w:frame="1"/>
+        </w:rPr>
+        <w:t>627701445</w:t>
+      </w:r>
+    </w:p>
+    <w:p>
+      <w:pPr>
+        <w:shd w:val="clear" w:color="auto" w:fill="FFFFFF"/>
+        <w:tabs>
+          <w:tab w:val="left" w:pos="916"/>
+          <w:tab w:val="left" w:pos="1832"/>
+          <w:tab w:val="left" w:pos="2748"/>
+          <w:tab w:val="left" w:pos="3664"/>
+          <w:tab w:val="left" w:pos="4580"/>
+          <w:tab w:val="left" w:pos="5496"/>
+          <w:tab w:val="left" w:pos="6412"/>
+          <w:tab w:val="left" w:pos="7328"/>
+          <w:tab w:val="left" w:pos="8244"/>
+          <w:tab w:val="left" w:pos="9160"/>
+          <w:tab w:val="left" w:pos="10076"/>
+          <w:tab w:val="left" w:pos="10992"/>
+          <w:tab w:val="left" w:pos="11908"/>
+          <w:tab w:val="left" w:pos="12824"/>
+          <w:tab w:val="left" w:pos="13740"/>
+          <w:tab w:val="left" w:pos="14656"/>
+        </w:tabs>
+        <w:wordWrap w:val="0"/>
+        <w:spacing w:after="0" w:line="225" w:lineRule="atLeast"/>
+        <w:ind w:left="720"/>
+        <w:rPr>
+          <w:rFonts w:ascii="Lucida Console" w:eastAsia="Times New Roman" w:hAnsi="Lucida Console" w:cs="Courier New"/>
+          <w:color w:val="0000FF"/>
+          <w:sz w:val="20"/>
+          <w:szCs w:val="20"/>
+        </w:rPr>
+      </w:pPr>
+      <w:r>
+        <w:rPr>
+          <w:rFonts w:ascii="Lucida Console" w:eastAsia="Times New Roman" w:hAnsi="Lucida Console" w:cs="Courier New"/>
+          <w:color w:val="0000FF"/>
+          <w:sz w:val="20"/>
+          <w:szCs w:val="20"/>
+        </w:rPr>
+        <w:t>Blob1</w:t>
+      </w:r>
+      <w:r>
+        <w:rPr>
+          <w:rFonts w:ascii="Lucida Console" w:eastAsia="Times New Roman" w:hAnsi="Lucida Console" w:cs="Courier New"/>
+          <w:color w:val="0000FF"/>
+          <w:sz w:val="20"/>
+          <w:szCs w:val="20"/>
+        </w:rPr>
+        <w:t>&lt;-colSums(</w:t>
+      </w:r>
+      <w:r>
+        <w:rPr>
+          <w:rFonts w:ascii="Lucida Console" w:eastAsia="Times New Roman" w:hAnsi="Lucida Console" w:cs="Courier New"/>
+          <w:color w:val="0000FF"/>
+          <w:sz w:val="20"/>
+          <w:szCs w:val="20"/>
+        </w:rPr>
+        <w:t>blobber</w:t>
+      </w:r>
+      <w:r>
+        <w:rPr>
+          <w:rFonts w:ascii="Lucida Console" w:eastAsia="Times New Roman" w:hAnsi="Lucida Console" w:cs="Courier New"/>
+          <w:color w:val="0000FF"/>
+          <w:sz w:val="20"/>
+          <w:szCs w:val="20"/>
+        </w:rPr>
+        <w:t>)</w:t>
+      </w:r>
+    </w:p>
+    <w:p>
+      <w:pPr>
+        <w:shd w:val="clear" w:color="auto" w:fill="FFFFFF"/>
+        <w:tabs>
+          <w:tab w:val="left" w:pos="916"/>
+          <w:tab w:val="left" w:pos="1832"/>
+          <w:tab w:val="left" w:pos="2748"/>
+          <w:tab w:val="left" w:pos="3664"/>
+          <w:tab w:val="left" w:pos="4580"/>
+          <w:tab w:val="left" w:pos="5496"/>
+          <w:tab w:val="left" w:pos="6412"/>
+          <w:tab w:val="left" w:pos="7328"/>
+          <w:tab w:val="left" w:pos="8244"/>
+          <w:tab w:val="left" w:pos="9160"/>
+          <w:tab w:val="left" w:pos="10076"/>
+          <w:tab w:val="left" w:pos="10992"/>
+          <w:tab w:val="left" w:pos="11908"/>
+          <w:tab w:val="left" w:pos="12824"/>
+          <w:tab w:val="left" w:pos="13740"/>
+          <w:tab w:val="left" w:pos="14656"/>
+        </w:tabs>
+        <w:wordWrap w:val="0"/>
+        <w:spacing w:after="0" w:line="225" w:lineRule="atLeast"/>
+        <w:ind w:left="720"/>
+        <w:rPr>
+          <w:rFonts w:ascii="Lucida Console" w:eastAsia="Times New Roman" w:hAnsi="Lucida Console" w:cs="Courier New"/>
+          <w:color w:val="0000FF"/>
+          <w:sz w:val="20"/>
+          <w:szCs w:val="20"/>
+        </w:rPr>
+      </w:pPr>
+      <w:r>
+        <w:rPr>
+          <w:rFonts w:ascii="Lucida Console" w:eastAsia="Times New Roman" w:hAnsi="Lucida Console" w:cs="Courier New"/>
+          <w:color w:val="0000FF"/>
+          <w:sz w:val="20"/>
+          <w:szCs w:val="20"/>
+        </w:rPr>
+        <w:t>sum(</w:t>
+      </w:r>
+      <w:r>
+        <w:rPr>
+          <w:rFonts w:ascii="Lucida Console" w:eastAsia="Times New Roman" w:hAnsi="Lucida Console" w:cs="Courier New"/>
+          <w:color w:val="0000FF"/>
+          <w:sz w:val="20"/>
+          <w:szCs w:val="20"/>
+        </w:rPr>
+        <w:t>Blob1</w:t>
+      </w:r>
+      <w:r>
+        <w:rPr>
+          <w:rFonts w:ascii="Lucida Console" w:eastAsia="Times New Roman" w:hAnsi="Lucida Console" w:cs="Courier New"/>
+          <w:color w:val="0000FF"/>
+          <w:sz w:val="20"/>
+          <w:szCs w:val="20"/>
+        </w:rPr>
+        <w:t>)</w:t>
+      </w:r>
+    </w:p>
+    <w:p>
+      <w:pPr>
+        <w:shd w:val="clear" w:color="auto" w:fill="FFFFFF"/>
+        <w:tabs>
+          <w:tab w:val="left" w:pos="916"/>
+          <w:tab w:val="left" w:pos="1832"/>
+          <w:tab w:val="left" w:pos="2748"/>
+          <w:tab w:val="left" w:pos="3664"/>
+          <w:tab w:val="left" w:pos="4580"/>
+          <w:tab w:val="left" w:pos="5496"/>
+          <w:tab w:val="left" w:pos="6412"/>
+          <w:tab w:val="left" w:pos="7328"/>
+          <w:tab w:val="left" w:pos="8244"/>
+          <w:tab w:val="left" w:pos="9160"/>
+          <w:tab w:val="left" w:pos="10076"/>
+          <w:tab w:val="left" w:pos="10992"/>
+          <w:tab w:val="left" w:pos="11908"/>
+          <w:tab w:val="left" w:pos="12824"/>
+          <w:tab w:val="left" w:pos="13740"/>
+          <w:tab w:val="left" w:pos="14656"/>
+        </w:tabs>
+        <w:wordWrap w:val="0"/>
+        <w:spacing w:after="0" w:line="225" w:lineRule="atLeast"/>
+        <w:ind w:left="720"/>
+        <w:rPr>
+          <w:rFonts w:ascii="Lucida Console" w:eastAsia="Times New Roman" w:hAnsi="Lucida Console" w:cs="Courier New"/>
+          <w:color w:val="000000"/>
+          <w:sz w:val="20"/>
+          <w:szCs w:val="20"/>
+          <w:bdr w:val="none" w:sz="0" w:space="0" w:color="auto" w:frame="1"/>
+        </w:rPr>
+      </w:pPr>
+      <w:r>
+        <w:rPr>
+          <w:rFonts w:ascii="Lucida Console" w:eastAsia="Times New Roman" w:hAnsi="Lucida Console" w:cs="Courier New"/>
+          <w:color w:val="000000"/>
+          <w:sz w:val="20"/>
+          <w:szCs w:val="20"/>
+          <w:bdr w:val="none" w:sz="0" w:space="0" w:color="auto" w:frame="1"/>
+        </w:rPr>
+        <w:t>627701445</w:t>
+      </w:r>
+    </w:p>
+    <w:p>
+      <w:pPr>
+        <w:shd w:val="clear" w:color="auto" w:fill="FFFFFF"/>
+        <w:tabs>
+          <w:tab w:val="left" w:pos="916"/>
+          <w:tab w:val="left" w:pos="1832"/>
+          <w:tab w:val="left" w:pos="2748"/>
+          <w:tab w:val="left" w:pos="3664"/>
+          <w:tab w:val="left" w:pos="4580"/>
+          <w:tab w:val="left" w:pos="5496"/>
+          <w:tab w:val="left" w:pos="6412"/>
+          <w:tab w:val="left" w:pos="7328"/>
+          <w:tab w:val="left" w:pos="8244"/>
+          <w:tab w:val="left" w:pos="9160"/>
+          <w:tab w:val="left" w:pos="10076"/>
+          <w:tab w:val="left" w:pos="10992"/>
+          <w:tab w:val="left" w:pos="11908"/>
+          <w:tab w:val="left" w:pos="12824"/>
+          <w:tab w:val="left" w:pos="13740"/>
+          <w:tab w:val="left" w:pos="14656"/>
+        </w:tabs>
+        <w:wordWrap w:val="0"/>
+        <w:spacing w:after="0" w:line="225" w:lineRule="atLeast"/>
+        <w:ind w:left="720"/>
+        <w:rPr>
+          <w:rFonts w:ascii="Lucida Console" w:eastAsia="Times New Roman" w:hAnsi="Lucida Console" w:cs="Courier New"/>
+          <w:color w:val="0000FF"/>
+          <w:sz w:val="20"/>
+          <w:szCs w:val="20"/>
+        </w:rPr>
+      </w:pPr>
+      <w:r>
+        <w:rPr>
+          <w:rFonts w:ascii="Lucida Console" w:eastAsia="Times New Roman" w:hAnsi="Lucida Console" w:cs="Courier New"/>
+          <w:color w:val="0000FF"/>
+          <w:sz w:val="20"/>
+          <w:szCs w:val="20"/>
+        </w:rPr>
+        <w:t>sum(rowSums(</w:t>
+      </w:r>
+      <w:r>
+        <w:rPr>
+          <w:rFonts w:ascii="Lucida Console" w:eastAsia="Times New Roman" w:hAnsi="Lucida Console" w:cs="Courier New"/>
+          <w:color w:val="0000FF"/>
+          <w:sz w:val="20"/>
+          <w:szCs w:val="20"/>
+        </w:rPr>
+        <w:t>blobber</w:t>
+      </w:r>
+      <w:r>
+        <w:rPr>
+          <w:rFonts w:ascii="Lucida Console" w:eastAsia="Times New Roman" w:hAnsi="Lucida Console" w:cs="Courier New"/>
+          <w:color w:val="0000FF"/>
+          <w:sz w:val="20"/>
+          <w:szCs w:val="20"/>
+        </w:rPr>
+        <w:t>))</w:t>
+      </w:r>
+    </w:p>
+    <w:p>
+      <w:pPr>
+        <w:shd w:val="clear" w:color="auto" w:fill="FFFFFF"/>
+        <w:tabs>
+          <w:tab w:val="left" w:pos="916"/>
+          <w:tab w:val="left" w:pos="1832"/>
+          <w:tab w:val="left" w:pos="2748"/>
+          <w:tab w:val="left" w:pos="3664"/>
+          <w:tab w:val="left" w:pos="4580"/>
+          <w:tab w:val="left" w:pos="5496"/>
+          <w:tab w:val="left" w:pos="6412"/>
+          <w:tab w:val="left" w:pos="7328"/>
+          <w:tab w:val="left" w:pos="8244"/>
+          <w:tab w:val="left" w:pos="9160"/>
+          <w:tab w:val="left" w:pos="10076"/>
+          <w:tab w:val="left" w:pos="10992"/>
+          <w:tab w:val="left" w:pos="11908"/>
+          <w:tab w:val="left" w:pos="12824"/>
+          <w:tab w:val="left" w:pos="13740"/>
+          <w:tab w:val="left" w:pos="14656"/>
+        </w:tabs>
+        <w:wordWrap w:val="0"/>
+        <w:spacing w:after="0" w:line="225" w:lineRule="atLeast"/>
+        <w:ind w:left="720"/>
+        <w:rPr>
+          <w:rFonts w:ascii="Lucida Console" w:eastAsia="Times New Roman" w:hAnsi="Lucida Console" w:cs="Courier New"/>
+          <w:color w:val="000000"/>
+          <w:sz w:val="20"/>
+          <w:szCs w:val="20"/>
+        </w:rPr>
+      </w:pPr>
+      <w:r>
+        <w:rPr>
+          <w:rFonts w:ascii="Lucida Console" w:eastAsia="Times New Roman" w:hAnsi="Lucida Console" w:cs="Courier New"/>
+          <w:color w:val="000000"/>
+          <w:sz w:val="20"/>
+          <w:szCs w:val="20"/>
+          <w:bdr w:val="none" w:sz="0" w:space="0" w:color="auto" w:frame="1"/>
+        </w:rPr>
+        <w:t>627701445</w:t>
+      </w:r>
+    </w:p>
+    <w:p>
+      <w:pPr>
+        <w:widowControl w:val="0"/>
+        <w:overflowPunct w:val="0"/>
+        <w:autoSpaceDE w:val="0"/>
+        <w:autoSpaceDN w:val="0"/>
+        <w:adjustRightInd w:val="0"/>
+        <w:spacing w:after="0" w:line="240" w:lineRule="auto"/>
+        <w:ind w:left="720"/>
+        <w:jc w:val="both"/>
+        <w:rPr>
+          <w:rFonts w:ascii="Times New Roman" w:hAnsi="Times New Roman"/>
+          <w:sz w:val="24"/>
+          <w:szCs w:val="24"/>
+        </w:rPr>
+      </w:pPr>
+    </w:p>
+    <w:p>
+      <w:pPr>
+        <w:pStyle w:val="ListParagraph"/>
+        <w:widowControl w:val="0"/>
+        <w:overflowPunct w:val="0"/>
+        <w:autoSpaceDE w:val="0"/>
+        <w:autoSpaceDN w:val="0"/>
+        <w:adjustRightInd w:val="0"/>
+        <w:spacing w:after="0" w:line="240" w:lineRule="auto"/>
+        <w:ind w:left="0"/>
+        <w:jc w:val="both"/>
+        <w:rPr>
+          <w:rFonts w:ascii="Times New Roman" w:hAnsi="Times New Roman"/>
+          <w:sz w:val="24"/>
+          <w:szCs w:val="24"/>
+        </w:rPr>
+      </w:pPr>
+      <w:bookmarkStart w:id="1" w:name="_GoBack"/>
+      <w:r>
+        <w:rPr>
+          <w:noProof/>
+        </w:rPr>
+        <w:pict>
+          <v:shape id="_x0000_i1086" type="#_x0000_t75" style="width:468pt;height:132.6pt;visibility:visible;mso-wrap-style:square">
+            <v:imagedata r:id="rId15" o:title=""/>
+          </v:shape>
+        </w:pict>
+      </w:r>
+      <w:bookmarkEnd w:id="1"/>
     </w:p>
     <w:sectPr>
-      <w:headerReference w:type="default" r:id="rId12"/>
-      <w:footerReference w:type="default" r:id="rId13"/>
+      <w:headerReference w:type="default" r:id="rId16"/>
+      <w:footerReference w:type="default" r:id="rId17"/>
       <w:type w:val="continuous"/>
       <w:pgSz w:w="12240" w:h="15840" w:code="1"/>
       <w:pgMar w:top="1440" w:right="1440" w:bottom="1440" w:left="1440" w:header="720" w:footer="720" w:gutter="0"/>
@@ -1964,7 +3101,7 @@
 </file>
 
 <file path=word/endnotes.xml><?xml version="1.0" encoding="utf-8"?>
-<w:endnotes xmlns:wpc="http://schemas.microsoft.com/office/word/2010/wordprocessingCanvas" xmlns:cx="http://schemas.microsoft.com/office/drawing/2014/chartex" xmlns:cx1="http://schemas.microsoft.com/office/drawing/2015/9/8/chartex" xmlns:cx2="http://schemas.microsoft.com/office/drawing/2015/10/21/chartex" xmlns:cx3="http://schemas.microsoft.com/office/drawing/2016/5/9/chartex" xmlns:cx4="http://schemas.microsoft.com/office/drawing/2016/5/10/chartex" xmlns:cx5="http://schemas.microsoft.com/office/drawing/2016/5/11/chartex" xmlns:cx6="http://schemas.microsoft.com/office/drawing/2016/5/12/chartex" xmlns:cx7="http://schemas.microsoft.com/office/drawing/2016/5/13/chartex" xmlns:cx8="http://schemas.microsoft.com/office/drawing/2016/5/14/chartex" xmlns:mc="http://schemas.openxmlformats.org/markup-compatibility/2006" xmlns:aink="http://schemas.microsoft.com/office/drawing/2016/ink" xmlns:am3d="http://schemas.microsoft.com/office/drawing/2017/model3d" xmlns:o="urn:schemas-microsoft-com:office:office" xmlns:r="http://schemas.openxmlformats.org/officeDocument/2006/relationships" xmlns:m="http://schemas.openxmlformats.org/officeDocument/2006/math" xmlns:v="urn:schemas-microsoft-com:vml" xmlns:wp14="http://schemas.microsoft.com/office/word/2010/wordprocessingDrawing" xmlns:wp="http://schemas.openxmlformats.org/drawingml/2006/wordprocessingDrawing" xmlns:w10="urn:schemas-microsoft-com:office:word" xmlns:w="http://schemas.openxmlformats.org/wordprocessingml/2006/main" xmlns:w14="http://schemas.microsoft.com/office/word/2010/wordml" xmlns:w15="http://schemas.microsoft.com/office/word/2012/wordml" xmlns:w16cid="http://schemas.microsoft.com/office/word/2016/wordml/cid" xmlns:w16se="http://schemas.microsoft.com/office/word/2015/wordml/symex" xmlns:wpg="http://schemas.microsoft.com/office/word/2010/wordprocessingGroup" xmlns:wpi="http://schemas.microsoft.com/office/word/2010/wordprocessingInk" xmlns:wne="http://schemas.microsoft.com/office/word/2006/wordml" xmlns:wps="http://schemas.microsoft.com/office/word/2010/wordprocessingShape" mc:Ignorable="w14 w15 w16se w16cid wp14">
+<w:endnotes xmlns:wpc="http://schemas.microsoft.com/office/word/2010/wordprocessingCanvas" xmlns:cx="http://schemas.microsoft.com/office/drawing/2014/chartex" xmlns:mc="http://schemas.openxmlformats.org/markup-compatibility/2006" xmlns:o="urn:schemas-microsoft-com:office:office" xmlns:r="http://schemas.openxmlformats.org/officeDocument/2006/relationships" xmlns:m="http://schemas.openxmlformats.org/officeDocument/2006/math" xmlns:v="urn:schemas-microsoft-com:vml" xmlns:wp14="http://schemas.microsoft.com/office/word/2010/wordprocessingDrawing" xmlns:wp="http://schemas.openxmlformats.org/drawingml/2006/wordprocessingDrawing" xmlns:w10="urn:schemas-microsoft-com:office:word" xmlns:w="http://schemas.openxmlformats.org/wordprocessingml/2006/main" xmlns:w14="http://schemas.microsoft.com/office/word/2010/wordml" xmlns:w15="http://schemas.microsoft.com/office/word/2012/wordml" xmlns:w16se="http://schemas.microsoft.com/office/word/2015/wordml/symex" xmlns:wpg="http://schemas.microsoft.com/office/word/2010/wordprocessingGroup" xmlns:wpi="http://schemas.microsoft.com/office/word/2010/wordprocessingInk" xmlns:wne="http://schemas.microsoft.com/office/word/2006/wordml" xmlns:wps="http://schemas.microsoft.com/office/word/2010/wordprocessingShape" mc:Ignorable="w14 w15 w16se wp14">
   <w:endnote w:type="separator" w:id="-1">
     <w:p>
       <w:pPr>
@@ -1989,7 +3126,7 @@
 </file>
 
 <file path=word/footer1.xml><?xml version="1.0" encoding="utf-8"?>
-<w:ftr xmlns:wpc="http://schemas.microsoft.com/office/word/2010/wordprocessingCanvas" xmlns:cx="http://schemas.microsoft.com/office/drawing/2014/chartex" xmlns:cx1="http://schemas.microsoft.com/office/drawing/2015/9/8/chartex" xmlns:cx2="http://schemas.microsoft.com/office/drawing/2015/10/21/chartex" xmlns:cx3="http://schemas.microsoft.com/office/drawing/2016/5/9/chartex" xmlns:cx4="http://schemas.microsoft.com/office/drawing/2016/5/10/chartex" xmlns:cx5="http://schemas.microsoft.com/office/drawing/2016/5/11/chartex" xmlns:cx6="http://schemas.microsoft.com/office/drawing/2016/5/12/chartex" xmlns:cx7="http://schemas.microsoft.com/office/drawing/2016/5/13/chartex" xmlns:cx8="http://schemas.microsoft.com/office/drawing/2016/5/14/chartex" xmlns:mc="http://schemas.openxmlformats.org/markup-compatibility/2006" xmlns:aink="http://schemas.microsoft.com/office/drawing/2016/ink" xmlns:am3d="http://schemas.microsoft.com/office/drawing/2017/model3d" xmlns:o="urn:schemas-microsoft-com:office:office" xmlns:r="http://schemas.openxmlformats.org/officeDocument/2006/relationships" xmlns:m="http://schemas.openxmlformats.org/officeDocument/2006/math" xmlns:v="urn:schemas-microsoft-com:vml" xmlns:wp14="http://schemas.microsoft.com/office/word/2010/wordprocessingDrawing" xmlns:wp="http://schemas.openxmlformats.org/drawingml/2006/wordprocessingDrawing" xmlns:w10="urn:schemas-microsoft-com:office:word" xmlns:w="http://schemas.openxmlformats.org/wordprocessingml/2006/main" xmlns:w14="http://schemas.microsoft.com/office/word/2010/wordml" xmlns:w15="http://schemas.microsoft.com/office/word/2012/wordml" xmlns:w16cid="http://schemas.microsoft.com/office/word/2016/wordml/cid" xmlns:w16se="http://schemas.microsoft.com/office/word/2015/wordml/symex" xmlns:wpg="http://schemas.microsoft.com/office/word/2010/wordprocessingGroup" xmlns:wpi="http://schemas.microsoft.com/office/word/2010/wordprocessingInk" xmlns:wne="http://schemas.microsoft.com/office/word/2006/wordml" xmlns:wps="http://schemas.microsoft.com/office/word/2010/wordprocessingShape" mc:Ignorable="w14 w15 w16se w16cid wp14">
+<w:ftr xmlns:wpc="http://schemas.microsoft.com/office/word/2010/wordprocessingCanvas" xmlns:cx="http://schemas.microsoft.com/office/drawing/2014/chartex" xmlns:mc="http://schemas.openxmlformats.org/markup-compatibility/2006" xmlns:o="urn:schemas-microsoft-com:office:office" xmlns:r="http://schemas.openxmlformats.org/officeDocument/2006/relationships" xmlns:m="http://schemas.openxmlformats.org/officeDocument/2006/math" xmlns:v="urn:schemas-microsoft-com:vml" xmlns:wp14="http://schemas.microsoft.com/office/word/2010/wordprocessingDrawing" xmlns:wp="http://schemas.openxmlformats.org/drawingml/2006/wordprocessingDrawing" xmlns:w10="urn:schemas-microsoft-com:office:word" xmlns:w="http://schemas.openxmlformats.org/wordprocessingml/2006/main" xmlns:w14="http://schemas.microsoft.com/office/word/2010/wordml" xmlns:w15="http://schemas.microsoft.com/office/word/2012/wordml" xmlns:w16se="http://schemas.microsoft.com/office/word/2015/wordml/symex" xmlns:wpg="http://schemas.microsoft.com/office/word/2010/wordprocessingGroup" xmlns:wpi="http://schemas.microsoft.com/office/word/2010/wordprocessingInk" xmlns:wne="http://schemas.microsoft.com/office/word/2006/wordml" xmlns:wps="http://schemas.microsoft.com/office/word/2010/wordprocessingShape" mc:Ignorable="w14 w15 w16se wp14">
   <w:p>
     <w:pPr>
       <w:pStyle w:val="Footer"/>
@@ -2030,7 +3167,7 @@
         <w:rFonts w:ascii="Cambria" w:hAnsi="Cambria"/>
         <w:noProof/>
       </w:rPr>
-      <w:t>1</w:t>
+      <w:t>9</w:t>
     </w:r>
     <w:r>
       <w:rPr>
@@ -2049,7 +3186,7 @@
 </file>
 
 <file path=word/footnotes.xml><?xml version="1.0" encoding="utf-8"?>
-<w:footnotes xmlns:wpc="http://schemas.microsoft.com/office/word/2010/wordprocessingCanvas" xmlns:cx="http://schemas.microsoft.com/office/drawing/2014/chartex" xmlns:cx1="http://schemas.microsoft.com/office/drawing/2015/9/8/chartex" xmlns:cx2="http://schemas.microsoft.com/office/drawing/2015/10/21/chartex" xmlns:cx3="http://schemas.microsoft.com/office/drawing/2016/5/9/chartex" xmlns:cx4="http://schemas.microsoft.com/office/drawing/2016/5/10/chartex" xmlns:cx5="http://schemas.microsoft.com/office/drawing/2016/5/11/chartex" xmlns:cx6="http://schemas.microsoft.com/office/drawing/2016/5/12/chartex" xmlns:cx7="http://schemas.microsoft.com/office/drawing/2016/5/13/chartex" xmlns:cx8="http://schemas.microsoft.com/office/drawing/2016/5/14/chartex" xmlns:mc="http://schemas.openxmlformats.org/markup-compatibility/2006" xmlns:aink="http://schemas.microsoft.com/office/drawing/2016/ink" xmlns:am3d="http://schemas.microsoft.com/office/drawing/2017/model3d" xmlns:o="urn:schemas-microsoft-com:office:office" xmlns:r="http://schemas.openxmlformats.org/officeDocument/2006/relationships" xmlns:m="http://schemas.openxmlformats.org/officeDocument/2006/math" xmlns:v="urn:schemas-microsoft-com:vml" xmlns:wp14="http://schemas.microsoft.com/office/word/2010/wordprocessingDrawing" xmlns:wp="http://schemas.openxmlformats.org/drawingml/2006/wordprocessingDrawing" xmlns:w10="urn:schemas-microsoft-com:office:word" xmlns:w="http://schemas.openxmlformats.org/wordprocessingml/2006/main" xmlns:w14="http://schemas.microsoft.com/office/word/2010/wordml" xmlns:w15="http://schemas.microsoft.com/office/word/2012/wordml" xmlns:w16cid="http://schemas.microsoft.com/office/word/2016/wordml/cid" xmlns:w16se="http://schemas.microsoft.com/office/word/2015/wordml/symex" xmlns:wpg="http://schemas.microsoft.com/office/word/2010/wordprocessingGroup" xmlns:wpi="http://schemas.microsoft.com/office/word/2010/wordprocessingInk" xmlns:wne="http://schemas.microsoft.com/office/word/2006/wordml" xmlns:wps="http://schemas.microsoft.com/office/word/2010/wordprocessingShape" mc:Ignorable="w14 w15 w16se w16cid wp14">
+<w:footnotes xmlns:wpc="http://schemas.microsoft.com/office/word/2010/wordprocessingCanvas" xmlns:cx="http://schemas.microsoft.com/office/drawing/2014/chartex" xmlns:mc="http://schemas.openxmlformats.org/markup-compatibility/2006" xmlns:o="urn:schemas-microsoft-com:office:office" xmlns:r="http://schemas.openxmlformats.org/officeDocument/2006/relationships" xmlns:m="http://schemas.openxmlformats.org/officeDocument/2006/math" xmlns:v="urn:schemas-microsoft-com:vml" xmlns:wp14="http://schemas.microsoft.com/office/word/2010/wordprocessingDrawing" xmlns:wp="http://schemas.openxmlformats.org/drawingml/2006/wordprocessingDrawing" xmlns:w10="urn:schemas-microsoft-com:office:word" xmlns:w="http://schemas.openxmlformats.org/wordprocessingml/2006/main" xmlns:w14="http://schemas.microsoft.com/office/word/2010/wordml" xmlns:w15="http://schemas.microsoft.com/office/word/2012/wordml" xmlns:w16se="http://schemas.microsoft.com/office/word/2015/wordml/symex" xmlns:wpg="http://schemas.microsoft.com/office/word/2010/wordprocessingGroup" xmlns:wpi="http://schemas.microsoft.com/office/word/2010/wordprocessingInk" xmlns:wne="http://schemas.microsoft.com/office/word/2006/wordml" xmlns:wps="http://schemas.microsoft.com/office/word/2010/wordprocessingShape" mc:Ignorable="w14 w15 w16se wp14">
   <w:footnote w:type="separator" w:id="-1">
     <w:p>
       <w:pPr>
@@ -2074,7 +3211,7 @@
 </file>
 
 <file path=word/header1.xml><?xml version="1.0" encoding="utf-8"?>
-<w:hdr xmlns:wpc="http://schemas.microsoft.com/office/word/2010/wordprocessingCanvas" xmlns:cx="http://schemas.microsoft.com/office/drawing/2014/chartex" xmlns:cx1="http://schemas.microsoft.com/office/drawing/2015/9/8/chartex" xmlns:cx2="http://schemas.microsoft.com/office/drawing/2015/10/21/chartex" xmlns:cx3="http://schemas.microsoft.com/office/drawing/2016/5/9/chartex" xmlns:cx4="http://schemas.microsoft.com/office/drawing/2016/5/10/chartex" xmlns:cx5="http://schemas.microsoft.com/office/drawing/2016/5/11/chartex" xmlns:cx6="http://schemas.microsoft.com/office/drawing/2016/5/12/chartex" xmlns:cx7="http://schemas.microsoft.com/office/drawing/2016/5/13/chartex" xmlns:cx8="http://schemas.microsoft.com/office/drawing/2016/5/14/chartex" xmlns:mc="http://schemas.openxmlformats.org/markup-compatibility/2006" xmlns:aink="http://schemas.microsoft.com/office/drawing/2016/ink" xmlns:am3d="http://schemas.microsoft.com/office/drawing/2017/model3d" xmlns:o="urn:schemas-microsoft-com:office:office" xmlns:r="http://schemas.openxmlformats.org/officeDocument/2006/relationships" xmlns:m="http://schemas.openxmlformats.org/officeDocument/2006/math" xmlns:v="urn:schemas-microsoft-com:vml" xmlns:wp14="http://schemas.microsoft.com/office/word/2010/wordprocessingDrawing" xmlns:wp="http://schemas.openxmlformats.org/drawingml/2006/wordprocessingDrawing" xmlns:w10="urn:schemas-microsoft-com:office:word" xmlns:w="http://schemas.openxmlformats.org/wordprocessingml/2006/main" xmlns:w14="http://schemas.microsoft.com/office/word/2010/wordml" xmlns:w15="http://schemas.microsoft.com/office/word/2012/wordml" xmlns:w16cid="http://schemas.microsoft.com/office/word/2016/wordml/cid" xmlns:w16se="http://schemas.microsoft.com/office/word/2015/wordml/symex" xmlns:wpg="http://schemas.microsoft.com/office/word/2010/wordprocessingGroup" xmlns:wpi="http://schemas.microsoft.com/office/word/2010/wordprocessingInk" xmlns:wne="http://schemas.microsoft.com/office/word/2006/wordml" xmlns:wps="http://schemas.microsoft.com/office/word/2010/wordprocessingShape" mc:Ignorable="w14 w15 w16se w16cid wp14">
+<w:hdr xmlns:wpc="http://schemas.microsoft.com/office/word/2010/wordprocessingCanvas" xmlns:cx="http://schemas.microsoft.com/office/drawing/2014/chartex" xmlns:mc="http://schemas.openxmlformats.org/markup-compatibility/2006" xmlns:o="urn:schemas-microsoft-com:office:office" xmlns:r="http://schemas.openxmlformats.org/officeDocument/2006/relationships" xmlns:m="http://schemas.openxmlformats.org/officeDocument/2006/math" xmlns:v="urn:schemas-microsoft-com:vml" xmlns:wp14="http://schemas.microsoft.com/office/word/2010/wordprocessingDrawing" xmlns:wp="http://schemas.openxmlformats.org/drawingml/2006/wordprocessingDrawing" xmlns:w10="urn:schemas-microsoft-com:office:word" xmlns:w="http://schemas.openxmlformats.org/wordprocessingml/2006/main" xmlns:w14="http://schemas.microsoft.com/office/word/2010/wordml" xmlns:w15="http://schemas.microsoft.com/office/word/2012/wordml" xmlns:w16se="http://schemas.microsoft.com/office/word/2015/wordml/symex" xmlns:wpg="http://schemas.microsoft.com/office/word/2010/wordprocessingGroup" xmlns:wpi="http://schemas.microsoft.com/office/word/2010/wordprocessingInk" xmlns:wne="http://schemas.microsoft.com/office/word/2006/wordml" xmlns:wps="http://schemas.microsoft.com/office/word/2010/wordprocessingShape" mc:Ignorable="w14 w15 w16se wp14">
   <w:p>
     <w:pPr>
       <w:pStyle w:val="Header"/>
@@ -2121,8 +3258,121 @@
 </file>
 
 <file path=word/numbering.xml><?xml version="1.0" encoding="utf-8"?>
-<w:numbering xmlns:wpc="http://schemas.microsoft.com/office/word/2010/wordprocessingCanvas" xmlns:cx="http://schemas.microsoft.com/office/drawing/2014/chartex" xmlns:cx1="http://schemas.microsoft.com/office/drawing/2015/9/8/chartex" xmlns:cx2="http://schemas.microsoft.com/office/drawing/2015/10/21/chartex" xmlns:cx3="http://schemas.microsoft.com/office/drawing/2016/5/9/chartex" xmlns:cx4="http://schemas.microsoft.com/office/drawing/2016/5/10/chartex" xmlns:cx5="http://schemas.microsoft.com/office/drawing/2016/5/11/chartex" xmlns:cx6="http://schemas.microsoft.com/office/drawing/2016/5/12/chartex" xmlns:cx7="http://schemas.microsoft.com/office/drawing/2016/5/13/chartex" xmlns:cx8="http://schemas.microsoft.com/office/drawing/2016/5/14/chartex" xmlns:mc="http://schemas.openxmlformats.org/markup-compatibility/2006" xmlns:aink="http://schemas.microsoft.com/office/drawing/2016/ink" xmlns:am3d="http://schemas.microsoft.com/office/drawing/2017/model3d" xmlns:o="urn:schemas-microsoft-com:office:office" xmlns:r="http://schemas.openxmlformats.org/officeDocument/2006/relationships" xmlns:m="http://schemas.openxmlformats.org/officeDocument/2006/math" xmlns:v="urn:schemas-microsoft-com:vml" xmlns:wp14="http://schemas.microsoft.com/office/word/2010/wordprocessingDrawing" xmlns:wp="http://schemas.openxmlformats.org/drawingml/2006/wordprocessingDrawing" xmlns:w10="urn:schemas-microsoft-com:office:word" xmlns:w="http://schemas.openxmlformats.org/wordprocessingml/2006/main" xmlns:w14="http://schemas.microsoft.com/office/word/2010/wordml" xmlns:w15="http://schemas.microsoft.com/office/word/2012/wordml" xmlns:w16cid="http://schemas.microsoft.com/office/word/2016/wordml/cid" xmlns:w16se="http://schemas.microsoft.com/office/word/2015/wordml/symex" xmlns:wpg="http://schemas.microsoft.com/office/word/2010/wordprocessingGroup" xmlns:wpi="http://schemas.microsoft.com/office/word/2010/wordprocessingInk" xmlns:wne="http://schemas.microsoft.com/office/word/2006/wordml" xmlns:wps="http://schemas.microsoft.com/office/word/2010/wordprocessingShape" mc:Ignorable="w14 w15 w16se w16cid wp14">
+<w:numbering xmlns:wpc="http://schemas.microsoft.com/office/word/2010/wordprocessingCanvas" xmlns:cx="http://schemas.microsoft.com/office/drawing/2014/chartex" xmlns:mc="http://schemas.openxmlformats.org/markup-compatibility/2006" xmlns:o="urn:schemas-microsoft-com:office:office" xmlns:r="http://schemas.openxmlformats.org/officeDocument/2006/relationships" xmlns:m="http://schemas.openxmlformats.org/officeDocument/2006/math" xmlns:v="urn:schemas-microsoft-com:vml" xmlns:wp14="http://schemas.microsoft.com/office/word/2010/wordprocessingDrawing" xmlns:wp="http://schemas.openxmlformats.org/drawingml/2006/wordprocessingDrawing" xmlns:w10="urn:schemas-microsoft-com:office:word" xmlns:w="http://schemas.openxmlformats.org/wordprocessingml/2006/main" xmlns:w14="http://schemas.microsoft.com/office/word/2010/wordml" xmlns:w15="http://schemas.microsoft.com/office/word/2012/wordml" xmlns:w16se="http://schemas.microsoft.com/office/word/2015/wordml/symex" xmlns:wpg="http://schemas.microsoft.com/office/word/2010/wordprocessingGroup" xmlns:wpi="http://schemas.microsoft.com/office/word/2010/wordprocessingInk" xmlns:wne="http://schemas.microsoft.com/office/word/2006/wordml" xmlns:wps="http://schemas.microsoft.com/office/word/2010/wordprocessingShape" mc:Ignorable="w14 w15 w16se wp14">
   <w:abstractNum w:abstractNumId="0" w15:restartNumberingAfterBreak="0">
+    <w:nsid w:val="159471D2"/>
+    <w:multiLevelType w:val="hybridMultilevel"/>
+    <w:tmpl w:val="89306E1E"/>
+    <w:lvl w:ilvl="0" w:tplc="10000001">
+      <w:start w:val="1"/>
+      <w:numFmt w:val="bullet"/>
+      <w:lvlText w:val=""/>
+      <w:lvlJc w:val="left"/>
+      <w:pPr>
+        <w:ind w:left="1080" w:hanging="360"/>
+      </w:pPr>
+      <w:rPr>
+        <w:rFonts w:ascii="Symbol" w:hAnsi="Symbol" w:hint="default"/>
+      </w:rPr>
+    </w:lvl>
+    <w:lvl w:ilvl="1" w:tplc="10000003">
+      <w:start w:val="1"/>
+      <w:numFmt w:val="bullet"/>
+      <w:lvlText w:val="o"/>
+      <w:lvlJc w:val="left"/>
+      <w:pPr>
+        <w:ind w:left="1800" w:hanging="360"/>
+      </w:pPr>
+      <w:rPr>
+        <w:rFonts w:ascii="Courier New" w:hAnsi="Courier New" w:cs="Courier New" w:hint="default"/>
+      </w:rPr>
+    </w:lvl>
+    <w:lvl w:ilvl="2" w:tplc="10000005">
+      <w:start w:val="1"/>
+      <w:numFmt w:val="bullet"/>
+      <w:lvlText w:val=""/>
+      <w:lvlJc w:val="left"/>
+      <w:pPr>
+        <w:ind w:left="2520" w:hanging="360"/>
+      </w:pPr>
+      <w:rPr>
+        <w:rFonts w:ascii="Wingdings" w:hAnsi="Wingdings" w:hint="default"/>
+      </w:rPr>
+    </w:lvl>
+    <w:lvl w:ilvl="3" w:tplc="10000001">
+      <w:start w:val="1"/>
+      <w:numFmt w:val="bullet"/>
+      <w:lvlText w:val=""/>
+      <w:lvlJc w:val="left"/>
+      <w:pPr>
+        <w:ind w:left="3240" w:hanging="360"/>
+      </w:pPr>
+      <w:rPr>
+        <w:rFonts w:ascii="Symbol" w:hAnsi="Symbol" w:hint="default"/>
+      </w:rPr>
+    </w:lvl>
+    <w:lvl w:ilvl="4" w:tplc="10000003">
+      <w:start w:val="1"/>
+      <w:numFmt w:val="bullet"/>
+      <w:lvlText w:val="o"/>
+      <w:lvlJc w:val="left"/>
+      <w:pPr>
+        <w:ind w:left="3960" w:hanging="360"/>
+      </w:pPr>
+      <w:rPr>
+        <w:rFonts w:ascii="Courier New" w:hAnsi="Courier New" w:cs="Courier New" w:hint="default"/>
+      </w:rPr>
+    </w:lvl>
+    <w:lvl w:ilvl="5" w:tplc="10000005">
+      <w:start w:val="1"/>
+      <w:numFmt w:val="bullet"/>
+      <w:lvlText w:val=""/>
+      <w:lvlJc w:val="left"/>
+      <w:pPr>
+        <w:ind w:left="4680" w:hanging="360"/>
+      </w:pPr>
+      <w:rPr>
+        <w:rFonts w:ascii="Wingdings" w:hAnsi="Wingdings" w:hint="default"/>
+      </w:rPr>
+    </w:lvl>
+    <w:lvl w:ilvl="6" w:tplc="10000001">
+      <w:start w:val="1"/>
+      <w:numFmt w:val="bullet"/>
+      <w:lvlText w:val=""/>
+      <w:lvlJc w:val="left"/>
+      <w:pPr>
+        <w:ind w:left="5400" w:hanging="360"/>
+      </w:pPr>
+      <w:rPr>
+        <w:rFonts w:ascii="Symbol" w:hAnsi="Symbol" w:hint="default"/>
+      </w:rPr>
+    </w:lvl>
+    <w:lvl w:ilvl="7" w:tplc="10000003">
+      <w:start w:val="1"/>
+      <w:numFmt w:val="bullet"/>
+      <w:lvlText w:val="o"/>
+      <w:lvlJc w:val="left"/>
+      <w:pPr>
+        <w:ind w:left="6120" w:hanging="360"/>
+      </w:pPr>
+      <w:rPr>
+        <w:rFonts w:ascii="Courier New" w:hAnsi="Courier New" w:cs="Courier New" w:hint="default"/>
+      </w:rPr>
+    </w:lvl>
+    <w:lvl w:ilvl="8" w:tplc="10000005">
+      <w:start w:val="1"/>
+      <w:numFmt w:val="bullet"/>
+      <w:lvlText w:val=""/>
+      <w:lvlJc w:val="left"/>
+      <w:pPr>
+        <w:ind w:left="6840" w:hanging="360"/>
+      </w:pPr>
+      <w:rPr>
+        <w:rFonts w:ascii="Wingdings" w:hAnsi="Wingdings" w:hint="default"/>
+      </w:rPr>
+    </w:lvl>
+  </w:abstractNum>
+  <w:abstractNum w:abstractNumId="1" w15:restartNumberingAfterBreak="0">
     <w:nsid w:val="1F8F60F2"/>
     <w:multiLevelType w:val="hybridMultilevel"/>
     <w:tmpl w:val="E8C210E8"/>
@@ -2235,7 +3485,7 @@
       </w:rPr>
     </w:lvl>
   </w:abstractNum>
-  <w:abstractNum w:abstractNumId="1" w15:restartNumberingAfterBreak="0">
+  <w:abstractNum w:abstractNumId="2" w15:restartNumberingAfterBreak="0">
     <w:nsid w:val="22BA611D"/>
     <w:multiLevelType w:val="hybridMultilevel"/>
     <w:tmpl w:val="DC125678"/>
@@ -2348,7 +3598,7 @@
       </w:rPr>
     </w:lvl>
   </w:abstractNum>
-  <w:abstractNum w:abstractNumId="2" w15:restartNumberingAfterBreak="0">
+  <w:abstractNum w:abstractNumId="3" w15:restartNumberingAfterBreak="0">
     <w:nsid w:val="39232C11"/>
     <w:multiLevelType w:val="hybridMultilevel"/>
     <w:tmpl w:val="9342D318"/>
@@ -2461,7 +3711,7 @@
       </w:rPr>
     </w:lvl>
   </w:abstractNum>
-  <w:abstractNum w:abstractNumId="3" w15:restartNumberingAfterBreak="0">
+  <w:abstractNum w:abstractNumId="4" w15:restartNumberingAfterBreak="0">
     <w:nsid w:val="3EAE4728"/>
     <w:multiLevelType w:val="hybridMultilevel"/>
     <w:tmpl w:val="FD5C5F60"/>
@@ -2601,7 +3851,7 @@
       </w:rPr>
     </w:lvl>
   </w:abstractNum>
-  <w:abstractNum w:abstractNumId="4" w15:restartNumberingAfterBreak="0">
+  <w:abstractNum w:abstractNumId="5" w15:restartNumberingAfterBreak="0">
     <w:nsid w:val="4E607547"/>
     <w:multiLevelType w:val="hybridMultilevel"/>
     <w:tmpl w:val="51FCC86C"/>
@@ -2714,7 +3964,7 @@
       </w:rPr>
     </w:lvl>
   </w:abstractNum>
-  <w:abstractNum w:abstractNumId="5" w15:restartNumberingAfterBreak="0">
+  <w:abstractNum w:abstractNumId="6" w15:restartNumberingAfterBreak="0">
     <w:nsid w:val="56EB45BF"/>
     <w:multiLevelType w:val="hybridMultilevel"/>
     <w:tmpl w:val="D3F4E4C8"/>
@@ -2827,7 +4077,7 @@
       </w:rPr>
     </w:lvl>
   </w:abstractNum>
-  <w:abstractNum w:abstractNumId="6" w15:restartNumberingAfterBreak="0">
+  <w:abstractNum w:abstractNumId="7" w15:restartNumberingAfterBreak="0">
     <w:nsid w:val="5C6D7D12"/>
     <w:multiLevelType w:val="hybridMultilevel"/>
     <w:tmpl w:val="D24AF334"/>
@@ -2940,7 +4190,7 @@
       </w:rPr>
     </w:lvl>
   </w:abstractNum>
-  <w:abstractNum w:abstractNumId="7" w15:restartNumberingAfterBreak="0">
+  <w:abstractNum w:abstractNumId="8" w15:restartNumberingAfterBreak="0">
     <w:nsid w:val="5EE116D1"/>
     <w:multiLevelType w:val="hybridMultilevel"/>
     <w:tmpl w:val="1E643F58"/>
@@ -3053,7 +4303,7 @@
       </w:rPr>
     </w:lvl>
   </w:abstractNum>
-  <w:abstractNum w:abstractNumId="8" w15:restartNumberingAfterBreak="0">
+  <w:abstractNum w:abstractNumId="9" w15:restartNumberingAfterBreak="0">
     <w:nsid w:val="65A364F0"/>
     <w:multiLevelType w:val="hybridMultilevel"/>
     <w:tmpl w:val="48BE15A2"/>
@@ -3167,52 +4417,88 @@
     </w:lvl>
   </w:abstractNum>
   <w:num w:numId="1">
+    <w:abstractNumId w:val="5"/>
+  </w:num>
+  <w:num w:numId="2">
+    <w:abstractNumId w:val="3"/>
+  </w:num>
+  <w:num w:numId="3">
+    <w:abstractNumId w:val="8"/>
+  </w:num>
+  <w:num w:numId="4">
+    <w:abstractNumId w:val="6"/>
+  </w:num>
+  <w:num w:numId="5">
     <w:abstractNumId w:val="4"/>
   </w:num>
-  <w:num w:numId="2">
+  <w:num w:numId="6">
     <w:abstractNumId w:val="2"/>
   </w:num>
-  <w:num w:numId="3">
+  <w:num w:numId="7">
     <w:abstractNumId w:val="7"/>
   </w:num>
-  <w:num w:numId="4">
-    <w:abstractNumId w:val="5"/>
-  </w:num>
-  <w:num w:numId="5">
-    <w:abstractNumId w:val="3"/>
-  </w:num>
-  <w:num w:numId="6">
+  <w:num w:numId="8">
     <w:abstractNumId w:val="1"/>
   </w:num>
-  <w:num w:numId="7">
-    <w:abstractNumId w:val="6"/>
+  <w:num w:numId="9">
+    <w:abstractNumId w:val="9"/>
   </w:num>
-  <w:num w:numId="8">
+  <w:num w:numId="10">
+    <w:abstractNumId w:val="7"/>
+    <w:lvlOverride w:ilvl="0"/>
+    <w:lvlOverride w:ilvl="1"/>
+    <w:lvlOverride w:ilvl="2"/>
+    <w:lvlOverride w:ilvl="3"/>
+    <w:lvlOverride w:ilvl="4"/>
+    <w:lvlOverride w:ilvl="5"/>
+    <w:lvlOverride w:ilvl="6"/>
+    <w:lvlOverride w:ilvl="7"/>
+    <w:lvlOverride w:ilvl="8"/>
+  </w:num>
+  <w:num w:numId="11">
     <w:abstractNumId w:val="0"/>
+    <w:lvlOverride w:ilvl="0"/>
+    <w:lvlOverride w:ilvl="1"/>
+    <w:lvlOverride w:ilvl="2"/>
+    <w:lvlOverride w:ilvl="3"/>
+    <w:lvlOverride w:ilvl="4"/>
+    <w:lvlOverride w:ilvl="5"/>
+    <w:lvlOverride w:ilvl="6"/>
+    <w:lvlOverride w:ilvl="7"/>
+    <w:lvlOverride w:ilvl="8"/>
   </w:num>
-  <w:num w:numId="9">
-    <w:abstractNumId w:val="8"/>
+  <w:num w:numId="12">
+    <w:abstractNumId w:val="1"/>
+    <w:lvlOverride w:ilvl="0"/>
+    <w:lvlOverride w:ilvl="1"/>
+    <w:lvlOverride w:ilvl="2"/>
+    <w:lvlOverride w:ilvl="3"/>
+    <w:lvlOverride w:ilvl="4"/>
+    <w:lvlOverride w:ilvl="5"/>
+    <w:lvlOverride w:ilvl="6"/>
+    <w:lvlOverride w:ilvl="7"/>
+    <w:lvlOverride w:ilvl="8"/>
   </w:num>
   <w:numIdMacAtCleanup w:val="9"/>
 </w:numbering>
 </file>
 
 <file path=word/styles.xml><?xml version="1.0" encoding="utf-8"?>
-<w:styles xmlns:mc="http://schemas.openxmlformats.org/markup-compatibility/2006" xmlns:r="http://schemas.openxmlformats.org/officeDocument/2006/relationships" xmlns:w="http://schemas.openxmlformats.org/wordprocessingml/2006/main" xmlns:w14="http://schemas.microsoft.com/office/word/2010/wordml" xmlns:w15="http://schemas.microsoft.com/office/word/2012/wordml" xmlns:w16cid="http://schemas.microsoft.com/office/word/2016/wordml/cid" xmlns:w16se="http://schemas.microsoft.com/office/word/2015/wordml/symex" mc:Ignorable="w14 w15 w16se w16cid">
+<w:styles xmlns:mc="http://schemas.openxmlformats.org/markup-compatibility/2006" xmlns:r="http://schemas.openxmlformats.org/officeDocument/2006/relationships" xmlns:w="http://schemas.openxmlformats.org/wordprocessingml/2006/main" xmlns:w14="http://schemas.microsoft.com/office/word/2010/wordml" xmlns:w15="http://schemas.microsoft.com/office/word/2012/wordml" xmlns:w16se="http://schemas.microsoft.com/office/word/2015/wordml/symex" mc:Ignorable="w14 w15 w16se">
   <w:docDefaults>
     <w:rPrDefault>
       <w:rPr>
         <w:rFonts w:ascii="Calibri" w:eastAsia="Calibri" w:hAnsi="Calibri" w:cs="Arial"/>
-        <w:lang w:val="en-PK" w:eastAsia="en-PK" w:bidi="ar-SA"/>
+        <w:lang w:val="en-US" w:eastAsia="en-US" w:bidi="ar-SA"/>
       </w:rPr>
     </w:rPrDefault>
     <w:pPrDefault/>
   </w:docDefaults>
-  <w:latentStyles w:defLockedState="0" w:defUIPriority="99" w:defSemiHidden="0" w:defUnhideWhenUsed="0" w:defQFormat="0" w:count="375">
+  <w:latentStyles w:defLockedState="0" w:defUIPriority="99" w:defSemiHidden="0" w:defUnhideWhenUsed="0" w:defQFormat="0" w:count="371">
     <w:lsdException w:name="Normal" w:locked="1" w:uiPriority="0" w:qFormat="1"/>
     <w:lsdException w:name="heading 1" w:locked="1" w:uiPriority="0" w:qFormat="1"/>
     <w:lsdException w:name="heading 2" w:locked="1" w:uiPriority="0" w:qFormat="1"/>
-    <w:lsdException w:name="heading 3" w:locked="1" w:uiPriority="0" w:qFormat="1"/>
+    <w:lsdException w:name="heading 3" w:locked="1" w:qFormat="1"/>
     <w:lsdException w:name="heading 4" w:locked="1" w:semiHidden="1" w:uiPriority="0" w:unhideWhenUsed="1" w:qFormat="1"/>
     <w:lsdException w:name="heading 5" w:locked="1" w:uiPriority="0" w:qFormat="1"/>
     <w:lsdException w:name="heading 6" w:locked="1" w:uiPriority="0" w:qFormat="1"/>
@@ -3388,7 +4674,7 @@
     <w:lsdException w:name="Medium Shading 2 Accent 1" w:uiPriority="64"/>
     <w:lsdException w:name="Medium List 1 Accent 1" w:uiPriority="65"/>
     <w:lsdException w:name="Revision" w:semiHidden="1"/>
-    <w:lsdException w:name="List Paragraph" w:uiPriority="34" w:qFormat="1"/>
+    <w:lsdException w:name="List Paragraph" w:qFormat="1"/>
     <w:lsdException w:name="Quote" w:uiPriority="29" w:qFormat="1"/>
     <w:lsdException w:name="Intense Quote" w:uiPriority="30" w:qFormat="1"/>
     <w:lsdException w:name="Medium List 2 Accent 1" w:uiPriority="66"/>
@@ -3580,10 +4866,6 @@
     <w:lsdException w:name="List Table 5 Dark Accent 6" w:uiPriority="50"/>
     <w:lsdException w:name="List Table 6 Colorful Accent 6" w:uiPriority="51"/>
     <w:lsdException w:name="List Table 7 Colorful Accent 6" w:uiPriority="52"/>
-    <w:lsdException w:name="Mention" w:semiHidden="1" w:unhideWhenUsed="1"/>
-    <w:lsdException w:name="Smart Hyperlink" w:semiHidden="1" w:unhideWhenUsed="1"/>
-    <w:lsdException w:name="Hashtag" w:semiHidden="1" w:unhideWhenUsed="1"/>
-    <w:lsdException w:name="Unresolved Mention" w:semiHidden="1" w:unhideWhenUsed="1"/>
   </w:latentStyles>
   <w:style w:type="paragraph" w:default="1" w:styleId="Normal">
     <w:name w:val="Normal"/>
@@ -3596,7 +4878,6 @@
       <w:rFonts w:cs="Times New Roman"/>
       <w:sz w:val="22"/>
       <w:szCs w:val="22"/>
-      <w:lang w:val="en-US" w:eastAsia="en-US"/>
     </w:rPr>
   </w:style>
   <w:style w:type="paragraph" w:styleId="Heading1">
@@ -4273,6 +5554,10 @@
     <w:name w:val="gnkrckgcmsb"/>
     <w:rsid w:val="00332B6D"/>
   </w:style>
+  <w:style w:type="character" w:customStyle="1" w:styleId="gnkrckgcgsb">
+    <w:name w:val="gnkrckgcgsb"/>
+    <w:rsid w:val="00AA6661"/>
+  </w:style>
 </w:styles>
 </file>
 

</xml_diff>